<commit_message>
Add class diagram figure
</commit_message>
<xml_diff>
--- a/docs/Báo cáo QTDA.docx
+++ b/docs/Báo cáo QTDA.docx
@@ -94,7 +94,7 @@
               </wp:anchor>
             </w:drawing>
           </mc:Choice>
-          <mc:Fallback xmlns:w16="http://schemas.microsoft.com/office/word/2018/wordml" xmlns:w16cid="http://schemas.microsoft.com/office/word/2016/wordml/cid" xmlns:w16cex="http://schemas.microsoft.com/office/word/2018/wordml/cex" xmlns:am3d="http://schemas.microsoft.com/office/drawing/2017/model3d" xmlns:aink="http://schemas.microsoft.com/office/drawing/2016/ink" xmlns:cx8="http://schemas.microsoft.com/office/drawing/2016/5/14/chartex" xmlns:cx7="http://schemas.microsoft.com/office/drawing/2016/5/13/chartex" xmlns:cx6="http://schemas.microsoft.com/office/drawing/2016/5/12/chartex" xmlns:cx5="http://schemas.microsoft.com/office/drawing/2016/5/11/chartex" xmlns:cx4="http://schemas.microsoft.com/office/drawing/2016/5/10/chartex" xmlns:cx3="http://schemas.microsoft.com/office/drawing/2016/5/9/chartex" xmlns:cx2="http://schemas.microsoft.com/office/drawing/2015/10/21/chartex">
+          <mc:Fallback>
             <w:pict>
               <v:shapetype w14:anchorId="3470755F" id="_x0000_t202" coordsize="21600,21600" o:spt="202" path="m,l,21600r21600,l21600,xe">
                 <v:stroke joinstyle="miter"/>
@@ -2819,8 +2819,6 @@
           <w:rStyle w:val="Strong"/>
         </w:rPr>
       </w:pPr>
-      <w:bookmarkStart w:id="0" w:name="_GoBack"/>
-      <w:bookmarkEnd w:id="0"/>
     </w:p>
     <w:p>
       <w:pPr>
@@ -3814,57 +3812,57 @@
       <w:pPr>
         <w:pStyle w:val="Heading1"/>
       </w:pPr>
-      <w:bookmarkStart w:id="1" w:name="_Toc57272138"/>
+      <w:bookmarkStart w:id="0" w:name="_Toc57272138"/>
       <w:r>
         <w:lastRenderedPageBreak/>
         <w:t>Giới thiệu dự án</w:t>
       </w:r>
+      <w:bookmarkEnd w:id="0"/>
+    </w:p>
+    <w:p>
+      <w:pPr>
+        <w:pStyle w:val="Heading2"/>
+      </w:pPr>
+      <w:bookmarkStart w:id="1" w:name="_Toc57272139"/>
+      <w:r>
+        <w:t xml:space="preserve">Mô tả </w:t>
+      </w:r>
+      <w:r>
+        <w:t>dự án</w:t>
+      </w:r>
       <w:bookmarkEnd w:id="1"/>
     </w:p>
     <w:p>
       <w:pPr>
+        <w:rPr>
+          <w:i/>
+          <w:iCs/>
+        </w:rPr>
+      </w:pPr>
+      <w:r>
+        <w:rPr>
+          <w:i/>
+          <w:iCs/>
+        </w:rPr>
+        <w:t xml:space="preserve">Nêu sơ lược về </w:t>
+      </w:r>
+      <w:r>
+        <w:rPr>
+          <w:i/>
+          <w:iCs/>
+        </w:rPr>
+        <w:t>chức năng của phần mềm nguồn mở</w:t>
+      </w:r>
+    </w:p>
+    <w:p>
+      <w:pPr>
         <w:pStyle w:val="Heading2"/>
       </w:pPr>
-      <w:bookmarkStart w:id="2" w:name="_Toc57272139"/>
-      <w:r>
-        <w:t xml:space="preserve">Mô tả </w:t>
-      </w:r>
-      <w:r>
-        <w:t>dự án</w:t>
+      <w:bookmarkStart w:id="2" w:name="_Toc57272140"/>
+      <w:r>
+        <w:t>Công cụ quản lý</w:t>
       </w:r>
       <w:bookmarkEnd w:id="2"/>
-    </w:p>
-    <w:p>
-      <w:pPr>
-        <w:rPr>
-          <w:i/>
-          <w:iCs/>
-        </w:rPr>
-      </w:pPr>
-      <w:r>
-        <w:rPr>
-          <w:i/>
-          <w:iCs/>
-        </w:rPr>
-        <w:t xml:space="preserve">Nêu sơ lược về </w:t>
-      </w:r>
-      <w:r>
-        <w:rPr>
-          <w:i/>
-          <w:iCs/>
-        </w:rPr>
-        <w:t>chức năng của phần mềm nguồn mở</w:t>
-      </w:r>
-    </w:p>
-    <w:p>
-      <w:pPr>
-        <w:pStyle w:val="Heading2"/>
-      </w:pPr>
-      <w:bookmarkStart w:id="3" w:name="_Toc57272140"/>
-      <w:r>
-        <w:t>Công cụ quản lý</w:t>
-      </w:r>
-      <w:bookmarkEnd w:id="3"/>
     </w:p>
     <w:p>
       <w:r>
@@ -3967,19 +3965,61 @@
       <w:pPr>
         <w:pStyle w:val="Heading1"/>
       </w:pPr>
-      <w:bookmarkStart w:id="4" w:name="_Toc57272141"/>
+      <w:bookmarkStart w:id="3" w:name="_Toc57272141"/>
       <w:r>
         <w:t>Các nhân sự tham gia dự án</w:t>
       </w:r>
+      <w:bookmarkEnd w:id="3"/>
+    </w:p>
+    <w:p>
+      <w:pPr>
+        <w:pStyle w:val="Heading2"/>
+      </w:pPr>
+      <w:bookmarkStart w:id="4" w:name="_Toc57272142"/>
+      <w:r>
+        <w:t>Thông tin liên hệ phía khách hàng</w:t>
+      </w:r>
       <w:bookmarkEnd w:id="4"/>
     </w:p>
     <w:p>
       <w:pPr>
+        <w:rPr>
+          <w:i/>
+          <w:iCs/>
+        </w:rPr>
+      </w:pPr>
+      <w:r>
+        <w:rPr>
+          <w:i/>
+          <w:iCs/>
+        </w:rPr>
+        <w:t xml:space="preserve">Anh </w:t>
+      </w:r>
+      <w:r>
+        <w:rPr>
+          <w:i/>
+          <w:iCs/>
+        </w:rPr>
+        <w:t>Lê Văn Long</w:t>
+      </w:r>
+      <w:r>
+        <w:rPr>
+          <w:i/>
+          <w:iCs/>
+        </w:rPr>
+        <w:t xml:space="preserve">: </w:t>
+      </w:r>
+    </w:p>
+    <w:p>
+      <w:pPr>
         <w:pStyle w:val="Heading2"/>
       </w:pPr>
-      <w:bookmarkStart w:id="5" w:name="_Toc57272142"/>
-      <w:r>
-        <w:t>Thông tin liên hệ phía khách hàng</w:t>
+      <w:bookmarkStart w:id="5" w:name="_Toc57272143"/>
+      <w:r>
+        <w:t xml:space="preserve">Thông tin </w:t>
+      </w:r>
+      <w:r>
+        <w:t>thành viên nhóm</w:t>
       </w:r>
       <w:bookmarkEnd w:id="5"/>
     </w:p>
@@ -3995,75 +4035,33 @@
           <w:i/>
           <w:iCs/>
         </w:rPr>
-        <w:t xml:space="preserve">Anh </w:t>
-      </w:r>
-      <w:r>
+        <w:t>Lập trình viên:  Pham Lan</w:t>
+      </w:r>
+    </w:p>
+    <w:p>
+      <w:pPr>
         <w:rPr>
           <w:i/>
           <w:iCs/>
         </w:rPr>
-        <w:t>Lê Văn Long</w:t>
-      </w:r>
+      </w:pPr>
       <w:r>
         <w:rPr>
           <w:i/>
           <w:iCs/>
         </w:rPr>
-        <w:t xml:space="preserve">: </w:t>
+        <w:t xml:space="preserve">Phiên dịch: Ngọc, </w:t>
       </w:r>
     </w:p>
     <w:p>
       <w:pPr>
         <w:pStyle w:val="Heading2"/>
       </w:pPr>
-      <w:bookmarkStart w:id="6" w:name="_Toc57272143"/>
-      <w:r>
-        <w:t xml:space="preserve">Thông tin </w:t>
-      </w:r>
-      <w:r>
-        <w:t>thành viên nhóm</w:t>
+      <w:bookmarkStart w:id="6" w:name="_Toc57272144"/>
+      <w:r>
+        <w:t>Phân chia vai trò của thành viên dự án và khách hàng</w:t>
       </w:r>
       <w:bookmarkEnd w:id="6"/>
-    </w:p>
-    <w:p>
-      <w:pPr>
-        <w:rPr>
-          <w:i/>
-          <w:iCs/>
-        </w:rPr>
-      </w:pPr>
-      <w:r>
-        <w:rPr>
-          <w:i/>
-          <w:iCs/>
-        </w:rPr>
-        <w:t>Lập trình viên:  Pham Lan</w:t>
-      </w:r>
-    </w:p>
-    <w:p>
-      <w:pPr>
-        <w:rPr>
-          <w:i/>
-          <w:iCs/>
-        </w:rPr>
-      </w:pPr>
-      <w:r>
-        <w:rPr>
-          <w:i/>
-          <w:iCs/>
-        </w:rPr>
-        <w:t xml:space="preserve">Phiên dịch: Ngọc, </w:t>
-      </w:r>
-    </w:p>
-    <w:p>
-      <w:pPr>
-        <w:pStyle w:val="Heading2"/>
-      </w:pPr>
-      <w:bookmarkStart w:id="7" w:name="_Toc57272144"/>
-      <w:r>
-        <w:t>Phân chia vai trò của thành viên dự án và khách hàng</w:t>
-      </w:r>
-      <w:bookmarkEnd w:id="7"/>
     </w:p>
     <w:p>
       <w:pPr>
@@ -4131,24 +4129,319 @@
       <w:pPr>
         <w:pStyle w:val="Heading1"/>
       </w:pPr>
-      <w:bookmarkStart w:id="8" w:name="_Toc57272145"/>
+      <w:bookmarkStart w:id="7" w:name="_Toc57272145"/>
       <w:r>
         <w:t>Khảo sát dự án</w:t>
       </w:r>
+      <w:bookmarkEnd w:id="7"/>
+    </w:p>
+    <w:p>
+      <w:pPr>
+        <w:pStyle w:val="Heading2"/>
+      </w:pPr>
+      <w:bookmarkStart w:id="8" w:name="_Toc57272146"/>
+      <w:r>
+        <w:t>Thống kê</w:t>
+      </w:r>
+      <w:r>
+        <w:t xml:space="preserve"> về mã nguồn</w:t>
+      </w:r>
       <w:bookmarkEnd w:id="8"/>
     </w:p>
     <w:p>
+      <w:r>
+        <w:t>Phần mềm phân tích thống kê: SourceMonitor</w:t>
+      </w:r>
+      <w:r>
+        <w:t xml:space="preserve"> (</w:t>
+      </w:r>
+      <w:r>
+        <w:t>Use modified Complexity Metric</w:t>
+      </w:r>
+      <w:r>
+        <w:t>)</w:t>
+      </w:r>
+    </w:p>
+    <w:p>
+      <w:pPr>
+        <w:pStyle w:val="Heading3"/>
+      </w:pPr>
+      <w:r>
+        <w:lastRenderedPageBreak/>
+        <w:t>Cấu trúc mã nguồn</w:t>
+      </w:r>
+      <w:r>
+        <w:t>:</w:t>
+      </w:r>
+    </w:p>
+    <w:bookmarkStart w:id="9" w:name="_MON_1669044277"/>
+    <w:bookmarkEnd w:id="9"/>
+    <w:p>
+      <w:pPr>
+        <w:keepNext/>
+      </w:pPr>
+      <w:r>
+        <w:object w:dxaOrig="9026" w:dyaOrig="7702" w14:anchorId="49621EF5">
+          <v:shapetype id="_x0000_t75" coordsize="21600,21600" o:spt="75" o:preferrelative="t" path="m@4@5l@4@11@9@11@9@5xe" filled="f" stroked="f">
+            <v:stroke joinstyle="miter"/>
+            <v:formulas>
+              <v:f eqn="if lineDrawn pixelLineWidth 0"/>
+              <v:f eqn="sum @0 1 0"/>
+              <v:f eqn="sum 0 0 @1"/>
+              <v:f eqn="prod @2 1 2"/>
+              <v:f eqn="prod @3 21600 pixelWidth"/>
+              <v:f eqn="prod @3 21600 pixelHeight"/>
+              <v:f eqn="sum @0 0 1"/>
+              <v:f eqn="prod @6 1 2"/>
+              <v:f eqn="prod @7 21600 pixelWidth"/>
+              <v:f eqn="sum @8 21600 0"/>
+              <v:f eqn="prod @7 21600 pixelHeight"/>
+              <v:f eqn="sum @10 21600 0"/>
+            </v:formulas>
+            <v:path o:extrusionok="f" gradientshapeok="t" o:connecttype="rect"/>
+            <o:lock v:ext="edit" aspectratio="t"/>
+          </v:shapetype>
+          <v:shape id="_x0000_i1025" type="#_x0000_t75" style="width:451.5pt;height:384.75pt" o:ole="" o:bordertopcolor="this" o:borderleftcolor="this" o:borderbottomcolor="this" o:borderrightcolor="this">
+            <v:imagedata r:id="rId14" o:title=""/>
+            <w10:bordertop type="single" width="4"/>
+            <w10:borderleft type="single" width="4"/>
+            <w10:borderbottom type="single" width="4"/>
+            <w10:borderright type="single" width="4"/>
+          </v:shape>
+          <o:OLEObject Type="Embed" ProgID="Word.OpenDocumentText.12" ShapeID="_x0000_i1025" DrawAspect="Content" ObjectID="_1669051629" r:id="rId15"/>
+        </w:object>
+      </w:r>
+    </w:p>
+    <w:p>
+      <w:pPr>
+        <w:pStyle w:val="Caption"/>
+      </w:pPr>
+      <w:r>
+        <w:t xml:space="preserve">Figure </w:t>
+      </w:r>
+      <w:r>
+        <w:fldChar w:fldCharType="begin"/>
+      </w:r>
+      <w:r>
+        <w:instrText xml:space="preserve"> SEQ Figure \* ARABIC </w:instrText>
+      </w:r>
+      <w:r>
+        <w:fldChar w:fldCharType="separate"/>
+      </w:r>
+      <w:r>
+        <w:rPr>
+          <w:noProof/>
+        </w:rPr>
+        <w:t>1</w:t>
+      </w:r>
+      <w:r>
+        <w:rPr>
+          <w:noProof/>
+        </w:rPr>
+        <w:fldChar w:fldCharType="end"/>
+      </w:r>
+      <w:r>
+        <w:t>: Cấu trúc mã nguồn</w:t>
+      </w:r>
+    </w:p>
+    <w:p>
+      <w:r>
+        <w:t>Số lượng file</w:t>
+      </w:r>
+      <w:r>
+        <w:t xml:space="preserve"> mã nguồn</w:t>
+      </w:r>
+      <w:r>
+        <w:t>: 4</w:t>
+      </w:r>
+    </w:p>
+    <w:p>
+      <w:pPr>
+        <w:pStyle w:val="Heading3"/>
+      </w:pPr>
+      <w:r>
+        <w:t>Thống kê chi tiết các file</w:t>
+      </w:r>
+    </w:p>
+    <w:bookmarkStart w:id="10" w:name="_MON_1669045619"/>
+    <w:bookmarkEnd w:id="10"/>
+    <w:p>
+      <w:pPr>
+        <w:rPr>
+          <w:i/>
+          <w:iCs/>
+        </w:rPr>
+      </w:pPr>
+      <w:r>
+        <w:rPr>
+          <w:i/>
+          <w:iCs/>
+        </w:rPr>
+        <w:object w:dxaOrig="9026" w:dyaOrig="2820" w14:anchorId="0D63D583">
+          <v:shape id="_x0000_i1026" type="#_x0000_t75" style="width:451.5pt;height:141pt" o:ole="">
+            <v:imagedata r:id="rId16" o:title=""/>
+          </v:shape>
+          <o:OLEObject Type="Embed" ProgID="Word.OpenDocumentText.12" ShapeID="_x0000_i1026" DrawAspect="Content" ObjectID="_1669051630" r:id="rId17"/>
+        </w:object>
+      </w:r>
+    </w:p>
+    <w:bookmarkStart w:id="11" w:name="_MON_1669046177"/>
+    <w:bookmarkEnd w:id="11"/>
+    <w:p>
+      <w:pPr>
+        <w:rPr>
+          <w:i/>
+          <w:iCs/>
+        </w:rPr>
+      </w:pPr>
+      <w:r>
+        <w:rPr>
+          <w:i/>
+          <w:iCs/>
+        </w:rPr>
+        <w:object w:dxaOrig="9026" w:dyaOrig="2477" w14:anchorId="4C10699B">
+          <v:shape id="_x0000_i1027" type="#_x0000_t75" style="width:451.5pt;height:123.75pt" o:ole="">
+            <v:imagedata r:id="rId18" o:title=""/>
+          </v:shape>
+          <o:OLEObject Type="Embed" ProgID="Word.OpenDocumentText.12" ShapeID="_x0000_i1027" DrawAspect="Content" ObjectID="_1669051631" r:id="rId19"/>
+        </w:object>
+      </w:r>
+    </w:p>
+    <w:bookmarkStart w:id="12" w:name="_MON_1669046394"/>
+    <w:bookmarkEnd w:id="12"/>
+    <w:p>
+      <w:pPr>
+        <w:rPr>
+          <w:i/>
+          <w:iCs/>
+        </w:rPr>
+      </w:pPr>
+      <w:r>
+        <w:rPr>
+          <w:i/>
+          <w:iCs/>
+        </w:rPr>
+        <w:object w:dxaOrig="9026" w:dyaOrig="2477" w14:anchorId="68A40E2B">
+          <v:shape id="_x0000_i1028" type="#_x0000_t75" style="width:438.75pt;height:120.75pt" o:ole="">
+            <v:imagedata r:id="rId20" o:title=""/>
+          </v:shape>
+          <o:OLEObject Type="Embed" ProgID="Word.OpenDocumentText.12" ShapeID="_x0000_i1028" DrawAspect="Content" ObjectID="_1669051632" r:id="rId21"/>
+        </w:object>
+      </w:r>
+    </w:p>
+    <w:bookmarkStart w:id="13" w:name="_MON_1669046498"/>
+    <w:bookmarkEnd w:id="13"/>
+    <w:p>
+      <w:pPr>
+        <w:rPr>
+          <w:i/>
+          <w:iCs/>
+        </w:rPr>
+      </w:pPr>
+      <w:r>
+        <w:rPr>
+          <w:i/>
+          <w:iCs/>
+        </w:rPr>
+        <w:object w:dxaOrig="9026" w:dyaOrig="2477" w14:anchorId="4174E6AA">
+          <v:shape id="_x0000_i1029" type="#_x0000_t75" style="width:438.75pt;height:120.75pt" o:ole="">
+            <v:imagedata r:id="rId22" o:title=""/>
+          </v:shape>
+          <o:OLEObject Type="Embed" ProgID="Word.OpenDocumentText.12" ShapeID="_x0000_i1029" DrawAspect="Content" ObjectID="_1669051633" r:id="rId23"/>
+        </w:object>
+      </w:r>
+    </w:p>
+    <w:p>
+      <w:pPr>
+        <w:pStyle w:val="Heading3"/>
+      </w:pPr>
+      <w:r>
+        <w:t>Sơ đồ các class</w:t>
+      </w:r>
+    </w:p>
+    <w:p>
+      <w:pPr>
+        <w:keepNext/>
+        <w:jc w:val="center"/>
+      </w:pPr>
+      <w:r>
+        <w:rPr>
+          <w:noProof/>
+          <w:lang w:val="vi-VN" w:eastAsia="vi-VN" w:bidi="ar-SA"/>
+        </w:rPr>
+        <w:drawing>
+          <wp:inline distT="0" distB="0" distL="0" distR="0" wp14:anchorId="6072F744" wp14:editId="4CED1D5F">
+            <wp:extent cx="4838700" cy="2190750"/>
+            <wp:effectExtent l="0" t="0" r="0" b="0"/>
+            <wp:docPr id="1" name="Picture 1"/>
+            <wp:cNvGraphicFramePr>
+              <a:graphicFrameLocks xmlns:a="http://schemas.openxmlformats.org/drawingml/2006/main" noChangeAspect="1"/>
+            </wp:cNvGraphicFramePr>
+            <a:graphic xmlns:a="http://schemas.openxmlformats.org/drawingml/2006/main">
+              <a:graphicData uri="http://schemas.openxmlformats.org/drawingml/2006/picture">
+                <pic:pic xmlns:pic="http://schemas.openxmlformats.org/drawingml/2006/picture">
+                  <pic:nvPicPr>
+                    <pic:cNvPr id="1" name="roundedimageview.png"/>
+                    <pic:cNvPicPr/>
+                  </pic:nvPicPr>
+                  <pic:blipFill>
+                    <a:blip r:embed="rId24">
+                      <a:extLst>
+                        <a:ext uri="{28A0092B-C50C-407E-A947-70E740481C1C}">
+                          <a14:useLocalDpi xmlns:a14="http://schemas.microsoft.com/office/drawing/2010/main" val="0"/>
+                        </a:ext>
+                      </a:extLst>
+                    </a:blip>
+                    <a:stretch>
+                      <a:fillRect/>
+                    </a:stretch>
+                  </pic:blipFill>
+                  <pic:spPr>
+                    <a:xfrm>
+                      <a:off x="0" y="0"/>
+                      <a:ext cx="4838700" cy="2190750"/>
+                    </a:xfrm>
+                    <a:prstGeom prst="rect">
+                      <a:avLst/>
+                    </a:prstGeom>
+                  </pic:spPr>
+                </pic:pic>
+              </a:graphicData>
+            </a:graphic>
+          </wp:inline>
+        </w:drawing>
+      </w:r>
+    </w:p>
+    <w:p>
+      <w:pPr>
+        <w:pStyle w:val="Caption"/>
+      </w:pPr>
+      <w:r>
+        <w:t xml:space="preserve">Figure </w:t>
+      </w:r>
+      <w:fldSimple w:instr=" SEQ Figure \* ARABIC ">
+        <w:r>
+          <w:rPr>
+            <w:noProof/>
+          </w:rPr>
+          <w:t>2</w:t>
+        </w:r>
+      </w:fldSimple>
+      <w:r>
+        <w:t>: Class Diagram</w:t>
+      </w:r>
+      <w:bookmarkStart w:id="14" w:name="_GoBack"/>
+      <w:bookmarkEnd w:id="14"/>
+    </w:p>
+    <w:p>
       <w:pPr>
         <w:pStyle w:val="Heading2"/>
       </w:pPr>
-      <w:bookmarkStart w:id="9" w:name="_Toc57272146"/>
-      <w:r>
-        <w:t>Thống kê</w:t>
-      </w:r>
-      <w:r>
-        <w:t xml:space="preserve"> về mã nguồn</w:t>
-      </w:r>
-      <w:bookmarkEnd w:id="9"/>
+      <w:bookmarkStart w:id="15" w:name="_Toc57272147"/>
+      <w:r>
+        <w:t>Thống kê về hợp tác</w:t>
+      </w:r>
+      <w:bookmarkEnd w:id="15"/>
     </w:p>
     <w:p>
       <w:pPr>
@@ -4167,21 +4460,7 @@
           <w:i/>
           <w:iCs/>
         </w:rPr>
-        <w:t>Tìm tool hỗ trợ phân tích thông số mã nguồn (ví dụ Source Monitor, Code Metric</w:t>
-      </w:r>
-      <w:r>
-        <w:rPr>
-          <w:i/>
-          <w:iCs/>
-        </w:rPr>
-        <w:t>, Doxygen</w:t>
-      </w:r>
-      <w:r>
-        <w:rPr>
-          <w:i/>
-          <w:iCs/>
-        </w:rPr>
-        <w:t>…)</w:t>
+        <w:t>Số lượng collaborator tham dự (của dự án gốc)</w:t>
       </w:r>
     </w:p>
     <w:p>
@@ -4201,7 +4480,62 @@
           <w:i/>
           <w:iCs/>
         </w:rPr>
-        <w:t>Số lượng file</w:t>
+        <w:t>Số lượt commit</w:t>
+      </w:r>
+    </w:p>
+    <w:p>
+      <w:pPr>
+        <w:pStyle w:val="ListParagraph"/>
+        <w:numPr>
+          <w:ilvl w:val="0"/>
+          <w:numId w:val="40"/>
+        </w:numPr>
+        <w:rPr>
+          <w:i/>
+          <w:iCs/>
+        </w:rPr>
+      </w:pPr>
+      <w:r>
+        <w:rPr>
+          <w:i/>
+          <w:iCs/>
+        </w:rPr>
+        <w:t>Số branch</w:t>
+      </w:r>
+    </w:p>
+    <w:p>
+      <w:pPr>
+        <w:pStyle w:val="ListParagraph"/>
+        <w:numPr>
+          <w:ilvl w:val="0"/>
+          <w:numId w:val="40"/>
+        </w:numPr>
+        <w:rPr>
+          <w:i/>
+          <w:iCs/>
+        </w:rPr>
+      </w:pPr>
+      <w:r>
+        <w:rPr>
+          <w:i/>
+          <w:iCs/>
+        </w:rPr>
+        <w:lastRenderedPageBreak/>
+        <w:t>Thông tin về</w:t>
+      </w:r>
+      <w:r>
+        <w:rPr>
+          <w:i/>
+          <w:iCs/>
+        </w:rPr>
+        <w:t xml:space="preserve"> 5 người tham gia dự án nguồn mở với số commit nhiều</w:t>
+      </w:r>
+      <w:r>
+        <w:rPr>
+          <w:i/>
+          <w:iCs/>
+        </w:rPr>
+        <w:t xml:space="preserve"> nhất</w:t>
       </w:r>
     </w:p>
     <w:p>
@@ -4221,7 +4555,7 @@
           <w:i/>
           <w:iCs/>
         </w:rPr>
-        <w:t>Số lượng dòng code</w:t>
+        <w:t>Tên đầy đủ</w:t>
       </w:r>
     </w:p>
     <w:p>
@@ -4241,7 +4575,7 @@
           <w:i/>
           <w:iCs/>
         </w:rPr>
-        <w:t>Số lượng dòng chú thích</w:t>
+        <w:t>Link tài khoản Github</w:t>
       </w:r>
     </w:p>
     <w:p>
@@ -4261,15 +4595,145 @@
           <w:i/>
           <w:iCs/>
         </w:rPr>
-        <w:t xml:space="preserve">Độ phức tạp </w:t>
-      </w:r>
-      <w:r>
+        <w:t>Số repository có</w:t>
+      </w:r>
+    </w:p>
+    <w:p>
+      <w:pPr>
+        <w:pStyle w:val="Heading2"/>
+      </w:pPr>
+      <w:bookmarkStart w:id="16" w:name="_Toc57272148"/>
+      <w:r>
+        <w:t>Kết quả chạy thử nghiệm</w:t>
+      </w:r>
+      <w:bookmarkEnd w:id="16"/>
+    </w:p>
+    <w:p>
+      <w:pPr>
         <w:rPr>
           <w:i/>
           <w:iCs/>
         </w:rPr>
-        <w:t>của file</w:t>
-      </w:r>
+      </w:pPr>
+      <w:r>
+        <w:rPr>
+          <w:i/>
+          <w:iCs/>
+        </w:rPr>
+        <w:t>Mô tả các bước chạy chương trình, có thể thành công hoặc không thành công. Cho biết các lỗi xuất hiện và cách xử lý nếu có.</w:t>
+      </w:r>
+    </w:p>
+    <w:p>
+      <w:pPr>
+        <w:pStyle w:val="Heading2"/>
+      </w:pPr>
+      <w:bookmarkStart w:id="17" w:name="_Toc57272149"/>
+      <w:r>
+        <w:t>Phạm vi</w:t>
+      </w:r>
+      <w:r>
+        <w:t xml:space="preserve"> dự án</w:t>
+      </w:r>
+      <w:bookmarkEnd w:id="17"/>
+    </w:p>
+    <w:p>
+      <w:pPr>
+        <w:rPr>
+          <w:i/>
+          <w:iCs/>
+        </w:rPr>
+      </w:pPr>
+      <w:r>
+        <w:rPr>
+          <w:i/>
+          <w:iCs/>
+        </w:rPr>
+        <w:t>Chạy được trên nền t</w:t>
+      </w:r>
+      <w:r>
+        <w:rPr>
+          <w:i/>
+          <w:iCs/>
+        </w:rPr>
+        <w:t>ảng nào, OS nào?...</w:t>
+      </w:r>
+    </w:p>
+    <w:p>
+      <w:pPr>
+        <w:pStyle w:val="Heading1"/>
+      </w:pPr>
+      <w:bookmarkStart w:id="18" w:name="_Toc57272150"/>
+      <w:r>
+        <w:t>Giao tiếp/Trao đổi thông tin</w:t>
+      </w:r>
+      <w:bookmarkEnd w:id="18"/>
+    </w:p>
+    <w:p>
+      <w:pPr>
+        <w:rPr>
+          <w:i/>
+          <w:iCs/>
+        </w:rPr>
+      </w:pPr>
+      <w:r>
+        <w:rPr>
+          <w:i/>
+          <w:iCs/>
+        </w:rPr>
+        <w:t>Các qui định về h</w:t>
+      </w:r>
+      <w:r>
+        <w:rPr>
+          <w:i/>
+          <w:iCs/>
+        </w:rPr>
+        <w:t>ọp hành nội bộ</w:t>
+      </w:r>
+    </w:p>
+    <w:p>
+      <w:pPr>
+        <w:rPr>
+          <w:i/>
+          <w:iCs/>
+        </w:rPr>
+      </w:pPr>
+      <w:r>
+        <w:rPr>
+          <w:i/>
+          <w:iCs/>
+        </w:rPr>
+        <w:t>Các qui định về h</w:t>
+      </w:r>
+      <w:r>
+        <w:rPr>
+          <w:i/>
+          <w:iCs/>
+        </w:rPr>
+        <w:t>ọp hành với khách hàng</w:t>
+      </w:r>
+    </w:p>
+    <w:p>
+      <w:pPr>
+        <w:pStyle w:val="Heading1"/>
+      </w:pPr>
+      <w:bookmarkStart w:id="19" w:name="_Toc57272151"/>
+      <w:r>
+        <w:t>Ước lượng</w:t>
+      </w:r>
+      <w:r>
+        <w:t xml:space="preserve"> chung</w:t>
+      </w:r>
+      <w:bookmarkEnd w:id="19"/>
+    </w:p>
+    <w:p>
+      <w:pPr>
+        <w:pStyle w:val="Heading2"/>
+      </w:pPr>
+      <w:bookmarkStart w:id="20" w:name="_Toc57272152"/>
+      <w:r>
+        <w:t>Ước lượng thời gian</w:t>
+      </w:r>
+      <w:bookmarkEnd w:id="20"/>
     </w:p>
     <w:p>
       <w:pPr>
@@ -4288,7 +4752,28 @@
           <w:i/>
           <w:iCs/>
         </w:rPr>
-        <w:t>Số lượng hàm</w:t>
+        <w:t xml:space="preserve">Để chạy thành công </w:t>
+      </w:r>
+      <w:r>
+        <w:rPr>
+          <w:i/>
+          <w:iCs/>
+        </w:rPr>
+        <w:t>mã nguồn</w:t>
+      </w:r>
+      <w:r>
+        <w:rPr>
+          <w:i/>
+          <w:iCs/>
+        </w:rPr>
+        <w:t xml:space="preserve"> mở</w:t>
+      </w:r>
+      <w:r>
+        <w:rPr>
+          <w:i/>
+          <w:iCs/>
+        </w:rPr>
+        <w:t xml:space="preserve"> cần bao nhiêu thời gian</w:t>
       </w:r>
     </w:p>
     <w:p>
@@ -4308,26 +4793,8 @@
           <w:i/>
           <w:iCs/>
         </w:rPr>
-        <w:t>Số lượng class</w:t>
-      </w:r>
-      <w:r>
-        <w:rPr>
-          <w:i/>
-          <w:iCs/>
-        </w:rPr>
-        <w:t>, sơ đồ phân cấp class</w:t>
-      </w:r>
-    </w:p>
-    <w:p>
-      <w:pPr>
-        <w:pStyle w:val="Heading2"/>
-      </w:pPr>
-      <w:bookmarkStart w:id="10" w:name="_Toc57272147"/>
-      <w:r>
-        <w:lastRenderedPageBreak/>
-        <w:t>Thống kê về hợp tác</w:t>
-      </w:r>
-      <w:bookmarkEnd w:id="10"/>
+        <w:t>Để hiểu rõ mã nguồn mở cần bao nhiêu thời gian</w:t>
+      </w:r>
     </w:p>
     <w:p>
       <w:pPr>
@@ -4346,7 +4813,67 @@
           <w:i/>
           <w:iCs/>
         </w:rPr>
-        <w:t>Số lượng collaborator tham dự (của dự án gốc)</w:t>
+        <w:t>Để thay đổi giao diện, để chỉnh sửa tính năng cần bao nhiêu thời gian</w:t>
+      </w:r>
+    </w:p>
+    <w:p>
+      <w:pPr>
+        <w:pStyle w:val="Heading2"/>
+      </w:pPr>
+      <w:bookmarkStart w:id="21" w:name="_Toc57272153"/>
+      <w:r>
+        <w:t>Ước lượng rủi ro</w:t>
+      </w:r>
+      <w:bookmarkEnd w:id="21"/>
+    </w:p>
+    <w:p>
+      <w:pPr>
+        <w:rPr>
+          <w:i/>
+          <w:iCs/>
+        </w:rPr>
+      </w:pPr>
+      <w:r>
+        <w:rPr>
+          <w:i/>
+          <w:iCs/>
+        </w:rPr>
+        <w:t>Ước lượng 5 rủi ro của dự án</w:t>
+      </w:r>
+      <w:r>
+        <w:rPr>
+          <w:i/>
+          <w:iCs/>
+        </w:rPr>
+        <w:t xml:space="preserve"> tìm hiểu mã nguồn mở này: </w:t>
+      </w:r>
+      <w:r>
+        <w:rPr>
+          <w:i/>
+          <w:iCs/>
+        </w:rPr>
+        <w:t xml:space="preserve">Mỗi rủi ro có </w:t>
+      </w:r>
+      <w:r>
+        <w:rPr>
+          <w:i/>
+          <w:iCs/>
+        </w:rPr>
+        <w:t>5</w:t>
+      </w:r>
+      <w:r>
+        <w:rPr>
+          <w:i/>
+          <w:iCs/>
+        </w:rPr>
+        <w:t xml:space="preserve"> yếu tố cần</w:t>
+      </w:r>
+      <w:r>
+        <w:rPr>
+          <w:i/>
+          <w:iCs/>
+        </w:rPr>
+        <w:t xml:space="preserve"> ghi rõ</w:t>
       </w:r>
     </w:p>
     <w:p>
@@ -4366,7 +4893,7 @@
           <w:i/>
           <w:iCs/>
         </w:rPr>
-        <w:t>Số lượt commit</w:t>
+        <w:t>Tên rủi ro: ngắn gọn trong 1 dòng</w:t>
       </w:r>
     </w:p>
     <w:p>
@@ -4386,7 +4913,7 @@
           <w:i/>
           <w:iCs/>
         </w:rPr>
-        <w:t>Số branch</w:t>
+        <w:t>Mô tả rủi ro:</w:t>
       </w:r>
     </w:p>
     <w:p>
@@ -4406,219 +4933,8 @@
           <w:i/>
           <w:iCs/>
         </w:rPr>
-        <w:t>Thông tin về</w:t>
-      </w:r>
-      <w:r>
-        <w:rPr>
-          <w:i/>
-          <w:iCs/>
-        </w:rPr>
-        <w:t xml:space="preserve"> 5 người tham gia dự án nguồn mở với số commit nhiều</w:t>
-      </w:r>
-      <w:r>
-        <w:rPr>
-          <w:i/>
-          <w:iCs/>
-        </w:rPr>
-        <w:t xml:space="preserve"> nhất</w:t>
-      </w:r>
-    </w:p>
-    <w:p>
-      <w:pPr>
-        <w:pStyle w:val="ListParagraph"/>
-        <w:numPr>
-          <w:ilvl w:val="1"/>
-          <w:numId w:val="40"/>
-        </w:numPr>
-        <w:rPr>
-          <w:i/>
-          <w:iCs/>
-        </w:rPr>
-      </w:pPr>
-      <w:r>
-        <w:rPr>
-          <w:i/>
-          <w:iCs/>
-        </w:rPr>
-        <w:t>Tên đầy đủ</w:t>
-      </w:r>
-    </w:p>
-    <w:p>
-      <w:pPr>
-        <w:pStyle w:val="ListParagraph"/>
-        <w:numPr>
-          <w:ilvl w:val="1"/>
-          <w:numId w:val="40"/>
-        </w:numPr>
-        <w:rPr>
-          <w:i/>
-          <w:iCs/>
-        </w:rPr>
-      </w:pPr>
-      <w:r>
-        <w:rPr>
-          <w:i/>
-          <w:iCs/>
-        </w:rPr>
-        <w:t>Link tài khoản Github</w:t>
-      </w:r>
-    </w:p>
-    <w:p>
-      <w:pPr>
-        <w:pStyle w:val="ListParagraph"/>
-        <w:numPr>
-          <w:ilvl w:val="1"/>
-          <w:numId w:val="40"/>
-        </w:numPr>
-        <w:rPr>
-          <w:i/>
-          <w:iCs/>
-        </w:rPr>
-      </w:pPr>
-      <w:r>
-        <w:rPr>
-          <w:i/>
-          <w:iCs/>
-        </w:rPr>
-        <w:t>Số repository có</w:t>
-      </w:r>
-    </w:p>
-    <w:p>
-      <w:pPr>
-        <w:pStyle w:val="Heading2"/>
-      </w:pPr>
-      <w:bookmarkStart w:id="11" w:name="_Toc57272148"/>
-      <w:r>
-        <w:t>Kết quả chạy thử nghiệm</w:t>
-      </w:r>
-      <w:bookmarkEnd w:id="11"/>
-    </w:p>
-    <w:p>
-      <w:pPr>
-        <w:rPr>
-          <w:i/>
-          <w:iCs/>
-        </w:rPr>
-      </w:pPr>
-      <w:r>
-        <w:rPr>
-          <w:i/>
-          <w:iCs/>
-        </w:rPr>
-        <w:t>Mô tả các bước chạy chương trình, có thể thành công hoặc không thành công. Cho biết các lỗi xuất hiện và cách xử lý nếu có.</w:t>
-      </w:r>
-    </w:p>
-    <w:p>
-      <w:pPr>
-        <w:pStyle w:val="Heading2"/>
-      </w:pPr>
-      <w:bookmarkStart w:id="12" w:name="_Toc57272149"/>
-      <w:r>
-        <w:t>Phạm vi</w:t>
-      </w:r>
-      <w:r>
-        <w:t xml:space="preserve"> dự án</w:t>
-      </w:r>
-      <w:bookmarkEnd w:id="12"/>
-    </w:p>
-    <w:p>
-      <w:pPr>
-        <w:rPr>
-          <w:i/>
-          <w:iCs/>
-        </w:rPr>
-      </w:pPr>
-      <w:r>
-        <w:rPr>
-          <w:i/>
-          <w:iCs/>
-        </w:rPr>
-        <w:t>Chạy được trên nền t</w:t>
-      </w:r>
-      <w:r>
-        <w:rPr>
-          <w:i/>
-          <w:iCs/>
-        </w:rPr>
-        <w:t>ảng nào, OS nào?...</w:t>
-      </w:r>
-    </w:p>
-    <w:p>
-      <w:pPr>
-        <w:pStyle w:val="Heading1"/>
-      </w:pPr>
-      <w:bookmarkStart w:id="13" w:name="_Toc57272150"/>
-      <w:r>
-        <w:t>Giao tiếp/Trao đổi thông tin</w:t>
-      </w:r>
-      <w:bookmarkEnd w:id="13"/>
-    </w:p>
-    <w:p>
-      <w:pPr>
-        <w:rPr>
-          <w:i/>
-          <w:iCs/>
-        </w:rPr>
-      </w:pPr>
-      <w:r>
-        <w:rPr>
-          <w:i/>
-          <w:iCs/>
-        </w:rPr>
-        <w:t>Các qui định về h</w:t>
-      </w:r>
-      <w:r>
-        <w:rPr>
-          <w:i/>
-          <w:iCs/>
-        </w:rPr>
-        <w:t>ọp hành nội bộ</w:t>
-      </w:r>
-    </w:p>
-    <w:p>
-      <w:pPr>
-        <w:rPr>
-          <w:i/>
-          <w:iCs/>
-        </w:rPr>
-      </w:pPr>
-      <w:r>
-        <w:rPr>
-          <w:i/>
-          <w:iCs/>
-        </w:rPr>
-        <w:t>Các qui định về h</w:t>
-      </w:r>
-      <w:r>
-        <w:rPr>
-          <w:i/>
-          <w:iCs/>
-        </w:rPr>
-        <w:t>ọp hành với khách hàng</w:t>
-      </w:r>
-    </w:p>
-    <w:p>
-      <w:pPr>
-        <w:pStyle w:val="Heading1"/>
-      </w:pPr>
-      <w:bookmarkStart w:id="14" w:name="_Toc57272151"/>
-      <w:r>
-        <w:t>Ước lượng</w:t>
-      </w:r>
-      <w:r>
-        <w:t xml:space="preserve"> chung</w:t>
-      </w:r>
-      <w:bookmarkEnd w:id="14"/>
-    </w:p>
-    <w:p>
-      <w:pPr>
-        <w:pStyle w:val="Heading2"/>
-      </w:pPr>
-      <w:bookmarkStart w:id="15" w:name="_Toc57272152"/>
-      <w:r>
-        <w:t>Ước lượng thời gian</w:t>
-      </w:r>
-      <w:bookmarkEnd w:id="15"/>
+        <w:t>Xác suất xảy ra</w:t>
+      </w:r>
     </w:p>
     <w:p>
       <w:pPr>
@@ -4637,28 +4953,7 @@
           <w:i/>
           <w:iCs/>
         </w:rPr>
-        <w:t xml:space="preserve">Để chạy thành công </w:t>
-      </w:r>
-      <w:r>
-        <w:rPr>
-          <w:i/>
-          <w:iCs/>
-        </w:rPr>
-        <w:t>mã nguồn</w:t>
-      </w:r>
-      <w:r>
-        <w:rPr>
-          <w:i/>
-          <w:iCs/>
-        </w:rPr>
-        <w:t xml:space="preserve"> mở</w:t>
-      </w:r>
-      <w:r>
-        <w:rPr>
-          <w:i/>
-          <w:iCs/>
-        </w:rPr>
-        <w:t xml:space="preserve"> cần bao nhiêu thời gian</w:t>
+        <w:t>Mức độ thiệt hại</w:t>
       </w:r>
     </w:p>
     <w:p>
@@ -4678,408 +4973,228 @@
           <w:i/>
           <w:iCs/>
         </w:rPr>
-        <w:t>Để hiểu rõ mã nguồn mở cần bao nhiêu thời gian</w:t>
-      </w:r>
-    </w:p>
-    <w:p>
-      <w:pPr>
-        <w:pStyle w:val="ListParagraph"/>
-        <w:numPr>
-          <w:ilvl w:val="0"/>
-          <w:numId w:val="40"/>
-        </w:numPr>
+        <w:t>Giải pháp</w:t>
+      </w:r>
+      <w:r>
         <w:rPr>
           <w:i/>
           <w:iCs/>
         </w:rPr>
-      </w:pPr>
-      <w:r>
-        <w:rPr>
-          <w:i/>
-          <w:iCs/>
-        </w:rPr>
-        <w:t>Để thay đổi giao diện, để chỉnh sửa tính năng cần bao nhiêu thời gian</w:t>
+        <w:t xml:space="preserve"> xử lý</w:t>
+      </w:r>
+    </w:p>
+    <w:p/>
+    <w:p>
+      <w:pPr>
+        <w:pStyle w:val="Heading1"/>
+      </w:pPr>
+      <w:bookmarkStart w:id="22" w:name="_Toc57272154"/>
+      <w:r>
+        <w:t>Ước lượng giá thành</w:t>
+      </w:r>
+      <w:bookmarkEnd w:id="22"/>
+    </w:p>
+    <w:p>
+      <w:pPr>
+        <w:rPr>
+          <w:i/>
+        </w:rPr>
+      </w:pPr>
+      <w:r>
+        <w:rPr>
+          <w:i/>
+        </w:rPr>
+        <w:t>Giả định rằng nhóm tải về mã nguồn mở này</w:t>
+      </w:r>
+      <w:r>
+        <w:rPr>
+          <w:i/>
+        </w:rPr>
+        <w:t>, tìm hiểu</w:t>
+      </w:r>
+      <w:r>
+        <w:rPr>
+          <w:i/>
+        </w:rPr>
+        <w:t xml:space="preserve"> và đem </w:t>
+      </w:r>
+      <w:r>
+        <w:rPr>
+          <w:i/>
+        </w:rPr>
+        <w:t>bán luôn cho người sử dụng</w:t>
+      </w:r>
+    </w:p>
+    <w:p>
+      <w:pPr>
+        <w:rPr>
+          <w:i/>
+        </w:rPr>
+      </w:pPr>
+      <w:r>
+        <w:rPr>
+          <w:i/>
+        </w:rPr>
+        <w:t xml:space="preserve">Chi phí </w:t>
+      </w:r>
+      <w:r>
+        <w:rPr>
+          <w:i/>
+        </w:rPr>
+        <w:t>phát triển  +  Chi phí kiểm thử</w:t>
+      </w:r>
+    </w:p>
+    <w:p>
+      <w:pPr>
+        <w:rPr>
+          <w:i/>
+        </w:rPr>
+      </w:pPr>
+      <w:r>
+        <w:rPr>
+          <w:i/>
+        </w:rPr>
+        <w:t>Chi phí vận hành</w:t>
+      </w:r>
+      <w:r>
+        <w:rPr>
+          <w:i/>
+        </w:rPr>
+        <w:t>, quản lý, hành chính</w:t>
+      </w:r>
+    </w:p>
+    <w:p>
+      <w:pPr>
+        <w:rPr>
+          <w:i/>
+        </w:rPr>
+      </w:pPr>
+      <w:r>
+        <w:rPr>
+          <w:i/>
+        </w:rPr>
+        <w:t>Chi phí kính doanh, quảng cáo, tiếp thị</w:t>
+      </w:r>
+    </w:p>
+    <w:p>
+      <w:pPr>
+        <w:pStyle w:val="Heading1"/>
+      </w:pPr>
+      <w:bookmarkStart w:id="23" w:name="_Toc57272155"/>
+      <w:r>
+        <w:lastRenderedPageBreak/>
+        <w:t>Ước lượng chất lượng</w:t>
+      </w:r>
+      <w:bookmarkEnd w:id="23"/>
+    </w:p>
+    <w:p>
+      <w:pPr>
+        <w:rPr>
+          <w:i/>
+        </w:rPr>
+      </w:pPr>
+      <w:r>
+        <w:rPr>
+          <w:i/>
+        </w:rPr>
+        <w:t>Ước lượng số dòng code</w:t>
+      </w:r>
+    </w:p>
+    <w:p>
+      <w:pPr>
+        <w:rPr>
+          <w:i/>
+        </w:rPr>
+      </w:pPr>
+      <w:r>
+        <w:rPr>
+          <w:i/>
+        </w:rPr>
+        <w:t xml:space="preserve">Ước lượng số testcase </w:t>
+      </w:r>
+    </w:p>
+    <w:p>
+      <w:pPr>
+        <w:rPr>
+          <w:i/>
+          <w:lang w:val="fr-FR"/>
+        </w:rPr>
+      </w:pPr>
+      <w:r>
+        <w:rPr>
+          <w:i/>
+          <w:lang w:val="fr-FR"/>
+        </w:rPr>
+        <w:t>Qui định số dòng comme</w:t>
+      </w:r>
+      <w:r>
+        <w:rPr>
+          <w:i/>
+          <w:lang w:val="fr-FR"/>
+        </w:rPr>
+        <w:t>nt trên mỗi K</w:t>
+      </w:r>
+      <w:r>
+        <w:rPr>
+          <w:i/>
+          <w:lang w:val="fr-FR"/>
+        </w:rPr>
+        <w:t>l</w:t>
+      </w:r>
+      <w:r>
+        <w:rPr>
+          <w:i/>
+          <w:lang w:val="fr-FR"/>
+        </w:rPr>
+        <w:t>oc</w:t>
+      </w:r>
+    </w:p>
+    <w:p>
+      <w:pPr>
+        <w:rPr>
+          <w:i/>
+          <w:lang w:val="fr-FR"/>
+        </w:rPr>
+      </w:pPr>
+      <w:r>
+        <w:rPr>
+          <w:i/>
+          <w:lang w:val="fr-FR"/>
+        </w:rPr>
+        <w:t>Qui định về số unit test, au</w:t>
+      </w:r>
+      <w:r>
+        <w:rPr>
+          <w:i/>
+          <w:lang w:val="fr-FR"/>
+        </w:rPr>
+        <w:t>tomation test</w:t>
+      </w:r>
+    </w:p>
+    <w:p>
+      <w:pPr>
+        <w:pStyle w:val="Heading1"/>
+      </w:pPr>
+      <w:bookmarkStart w:id="24" w:name="_Toc57272156"/>
+      <w:r>
+        <w:t>Đóng dự án</w:t>
+      </w:r>
+      <w:bookmarkEnd w:id="24"/>
+    </w:p>
+    <w:p>
+      <w:r>
+        <w:t>Thực hiện các thống kê</w:t>
       </w:r>
     </w:p>
     <w:p>
       <w:pPr>
         <w:pStyle w:val="Heading2"/>
       </w:pPr>
-      <w:bookmarkStart w:id="16" w:name="_Toc57272153"/>
-      <w:r>
-        <w:t>Ước lượng rủi ro</w:t>
-      </w:r>
-      <w:bookmarkEnd w:id="16"/>
-    </w:p>
-    <w:p>
-      <w:pPr>
-        <w:rPr>
-          <w:i/>
-          <w:iCs/>
-        </w:rPr>
-      </w:pPr>
-      <w:r>
-        <w:rPr>
-          <w:i/>
-          <w:iCs/>
-        </w:rPr>
-        <w:t>Ước lượng 5 rủi ro của dự án</w:t>
-      </w:r>
-      <w:r>
-        <w:rPr>
-          <w:i/>
-          <w:iCs/>
-        </w:rPr>
-        <w:t xml:space="preserve"> tìm hiểu mã nguồn mở này: </w:t>
-      </w:r>
-      <w:r>
-        <w:rPr>
-          <w:i/>
-          <w:iCs/>
-        </w:rPr>
-        <w:t xml:space="preserve">Mỗi rủi ro có </w:t>
-      </w:r>
-      <w:r>
-        <w:rPr>
-          <w:i/>
-          <w:iCs/>
-        </w:rPr>
-        <w:t>5</w:t>
-      </w:r>
-      <w:r>
-        <w:rPr>
-          <w:i/>
-          <w:iCs/>
-        </w:rPr>
-        <w:t xml:space="preserve"> yếu tố cần</w:t>
-      </w:r>
-      <w:r>
-        <w:rPr>
-          <w:i/>
-          <w:iCs/>
-        </w:rPr>
-        <w:t xml:space="preserve"> ghi rõ</w:t>
-      </w:r>
-    </w:p>
-    <w:p>
-      <w:pPr>
-        <w:pStyle w:val="ListParagraph"/>
-        <w:numPr>
-          <w:ilvl w:val="0"/>
-          <w:numId w:val="40"/>
-        </w:numPr>
-        <w:rPr>
-          <w:i/>
-          <w:iCs/>
-        </w:rPr>
-      </w:pPr>
-      <w:r>
-        <w:rPr>
-          <w:i/>
-          <w:iCs/>
-        </w:rPr>
-        <w:t>Tên rủi ro: ngắn gọn trong 1 dòng</w:t>
-      </w:r>
-    </w:p>
-    <w:p>
-      <w:pPr>
-        <w:pStyle w:val="ListParagraph"/>
-        <w:numPr>
-          <w:ilvl w:val="0"/>
-          <w:numId w:val="40"/>
-        </w:numPr>
-        <w:rPr>
-          <w:i/>
-          <w:iCs/>
-        </w:rPr>
-      </w:pPr>
-      <w:r>
-        <w:rPr>
-          <w:i/>
-          <w:iCs/>
-        </w:rPr>
-        <w:t>Mô tả rủi ro:</w:t>
-      </w:r>
-    </w:p>
-    <w:p>
-      <w:pPr>
-        <w:pStyle w:val="ListParagraph"/>
-        <w:numPr>
-          <w:ilvl w:val="0"/>
-          <w:numId w:val="40"/>
-        </w:numPr>
-        <w:rPr>
-          <w:i/>
-          <w:iCs/>
-        </w:rPr>
-      </w:pPr>
-      <w:r>
-        <w:rPr>
-          <w:i/>
-          <w:iCs/>
-        </w:rPr>
-        <w:t>Xác suất xảy ra</w:t>
-      </w:r>
-    </w:p>
-    <w:p>
-      <w:pPr>
-        <w:pStyle w:val="ListParagraph"/>
-        <w:numPr>
-          <w:ilvl w:val="0"/>
-          <w:numId w:val="40"/>
-        </w:numPr>
-        <w:rPr>
-          <w:i/>
-          <w:iCs/>
-        </w:rPr>
-      </w:pPr>
-      <w:r>
-        <w:rPr>
-          <w:i/>
-          <w:iCs/>
-        </w:rPr>
-        <w:t>Mức độ thiệt hại</w:t>
-      </w:r>
-    </w:p>
-    <w:p>
-      <w:pPr>
-        <w:pStyle w:val="ListParagraph"/>
-        <w:numPr>
-          <w:ilvl w:val="0"/>
-          <w:numId w:val="40"/>
-        </w:numPr>
-        <w:rPr>
-          <w:i/>
-          <w:iCs/>
-        </w:rPr>
-      </w:pPr>
-      <w:r>
-        <w:rPr>
-          <w:i/>
-          <w:iCs/>
-        </w:rPr>
-        <w:t>Giải pháp</w:t>
-      </w:r>
-      <w:r>
-        <w:rPr>
-          <w:i/>
-          <w:iCs/>
-        </w:rPr>
-        <w:t xml:space="preserve"> xử lý</w:t>
-      </w:r>
-    </w:p>
-    <w:p/>
-    <w:p>
-      <w:pPr>
-        <w:pStyle w:val="Heading1"/>
-      </w:pPr>
-      <w:bookmarkStart w:id="17" w:name="_Toc57272154"/>
-      <w:r>
-        <w:t>Ước lượng giá thành</w:t>
-      </w:r>
-      <w:bookmarkEnd w:id="17"/>
-    </w:p>
-    <w:p>
-      <w:pPr>
-        <w:rPr>
-          <w:i/>
-        </w:rPr>
-      </w:pPr>
-      <w:r>
-        <w:rPr>
-          <w:i/>
-        </w:rPr>
-        <w:t>Giả định rằng nhóm tải về mã nguồn mở này</w:t>
-      </w:r>
-      <w:r>
-        <w:rPr>
-          <w:i/>
-        </w:rPr>
-        <w:t>, tìm hiểu</w:t>
-      </w:r>
-      <w:r>
-        <w:rPr>
-          <w:i/>
-        </w:rPr>
-        <w:t xml:space="preserve"> và đem </w:t>
-      </w:r>
-      <w:r>
-        <w:rPr>
-          <w:i/>
-        </w:rPr>
-        <w:t>bán luôn cho người sử dụng</w:t>
-      </w:r>
-    </w:p>
-    <w:p>
-      <w:pPr>
-        <w:rPr>
-          <w:i/>
-        </w:rPr>
-      </w:pPr>
-      <w:r>
-        <w:rPr>
-          <w:i/>
-        </w:rPr>
-        <w:lastRenderedPageBreak/>
-        <w:t xml:space="preserve">Chi phí </w:t>
-      </w:r>
-      <w:r>
-        <w:rPr>
-          <w:i/>
-        </w:rPr>
-        <w:t>phát triển  +  Chi phí kiểm thử</w:t>
-      </w:r>
-    </w:p>
-    <w:p>
-      <w:pPr>
-        <w:rPr>
-          <w:i/>
-        </w:rPr>
-      </w:pPr>
-      <w:r>
-        <w:rPr>
-          <w:i/>
-        </w:rPr>
-        <w:t>Chi phí vận hành</w:t>
-      </w:r>
-      <w:r>
-        <w:rPr>
-          <w:i/>
-        </w:rPr>
-        <w:t>, quản lý, hành chính</w:t>
-      </w:r>
-    </w:p>
-    <w:p>
-      <w:pPr>
-        <w:rPr>
-          <w:i/>
-        </w:rPr>
-      </w:pPr>
-      <w:r>
-        <w:rPr>
-          <w:i/>
-        </w:rPr>
-        <w:t>Chi phí kính doanh, quảng cáo, tiếp thị</w:t>
-      </w:r>
-    </w:p>
-    <w:p>
-      <w:pPr>
-        <w:pStyle w:val="Heading1"/>
-      </w:pPr>
-      <w:bookmarkStart w:id="18" w:name="_Toc57272155"/>
-      <w:r>
-        <w:t>Ước lượng chất lượng</w:t>
-      </w:r>
-      <w:bookmarkEnd w:id="18"/>
-    </w:p>
-    <w:p>
-      <w:pPr>
-        <w:rPr>
-          <w:i/>
-        </w:rPr>
-      </w:pPr>
-      <w:r>
-        <w:rPr>
-          <w:i/>
-        </w:rPr>
-        <w:t>Ước lượng số dòng code</w:t>
-      </w:r>
-    </w:p>
-    <w:p>
-      <w:pPr>
-        <w:rPr>
-          <w:i/>
-        </w:rPr>
-      </w:pPr>
-      <w:r>
-        <w:rPr>
-          <w:i/>
-        </w:rPr>
-        <w:t xml:space="preserve">Ước lượng số testcase </w:t>
-      </w:r>
-    </w:p>
-    <w:p>
-      <w:pPr>
-        <w:rPr>
-          <w:i/>
-          <w:lang w:val="fr-FR"/>
-        </w:rPr>
-      </w:pPr>
-      <w:r>
-        <w:rPr>
-          <w:i/>
-          <w:lang w:val="fr-FR"/>
-        </w:rPr>
-        <w:t>Qui định số dòng comme</w:t>
-      </w:r>
-      <w:r>
-        <w:rPr>
-          <w:i/>
-          <w:lang w:val="fr-FR"/>
-        </w:rPr>
-        <w:t>nt trên mỗi K</w:t>
-      </w:r>
-      <w:r>
-        <w:rPr>
-          <w:i/>
-          <w:lang w:val="fr-FR"/>
-        </w:rPr>
-        <w:t>l</w:t>
-      </w:r>
-      <w:r>
-        <w:rPr>
-          <w:i/>
-          <w:lang w:val="fr-FR"/>
-        </w:rPr>
-        <w:t>oc</w:t>
-      </w:r>
-    </w:p>
-    <w:p>
-      <w:pPr>
-        <w:rPr>
-          <w:i/>
-          <w:lang w:val="fr-FR"/>
-        </w:rPr>
-      </w:pPr>
-      <w:r>
-        <w:rPr>
-          <w:i/>
-          <w:lang w:val="fr-FR"/>
-        </w:rPr>
-        <w:t>Qui định về số unit test, au</w:t>
-      </w:r>
-      <w:r>
-        <w:rPr>
-          <w:i/>
-          <w:lang w:val="fr-FR"/>
-        </w:rPr>
-        <w:t>tomation test</w:t>
-      </w:r>
-    </w:p>
-    <w:p>
-      <w:pPr>
-        <w:pStyle w:val="Heading1"/>
-      </w:pPr>
-      <w:bookmarkStart w:id="19" w:name="_Toc57272156"/>
-      <w:r>
-        <w:t>Đóng dự án</w:t>
-      </w:r>
-      <w:bookmarkEnd w:id="19"/>
-    </w:p>
-    <w:p>
-      <w:r>
-        <w:t>Thực hiện các thống kê</w:t>
-      </w:r>
-    </w:p>
-    <w:p>
-      <w:pPr>
-        <w:pStyle w:val="Heading2"/>
-      </w:pPr>
-      <w:bookmarkStart w:id="20" w:name="_Toc57272157"/>
+      <w:bookmarkStart w:id="25" w:name="_Toc57272157"/>
       <w:r>
         <w:t>Quản lý mã nguồn</w:t>
       </w:r>
-      <w:bookmarkEnd w:id="20"/>
+      <w:bookmarkEnd w:id="25"/>
     </w:p>
     <w:p>
       <w:r>
@@ -5186,11 +5301,11 @@
       <w:pPr>
         <w:pStyle w:val="Heading2"/>
       </w:pPr>
-      <w:bookmarkStart w:id="21" w:name="_Toc57272158"/>
+      <w:bookmarkStart w:id="26" w:name="_Toc57272158"/>
       <w:r>
         <w:t>Quản lý công việc</w:t>
       </w:r>
-      <w:bookmarkEnd w:id="21"/>
+      <w:bookmarkEnd w:id="26"/>
     </w:p>
     <w:p>
       <w:r>
@@ -5255,14 +5370,14 @@
           <w:lang w:eastAsia="en-US" w:bidi="ar-SA"/>
         </w:rPr>
       </w:pPr>
-      <w:bookmarkStart w:id="22" w:name="_Toc57272159"/>
+      <w:bookmarkStart w:id="27" w:name="_Toc57272159"/>
       <w:r>
         <w:rPr>
           <w:lang w:eastAsia="en-US" w:bidi="ar-SA"/>
         </w:rPr>
         <w:t>Danh mục tài liệu liên quan</w:t>
       </w:r>
-      <w:bookmarkEnd w:id="22"/>
+      <w:bookmarkEnd w:id="27"/>
     </w:p>
     <w:p>
       <w:pPr>
@@ -5280,12 +5395,12 @@
     </w:p>
     <w:p/>
     <w:sectPr>
-      <w:headerReference w:type="even" r:id="rId14"/>
-      <w:headerReference w:type="default" r:id="rId15"/>
-      <w:footerReference w:type="even" r:id="rId16"/>
-      <w:footerReference w:type="default" r:id="rId17"/>
-      <w:headerReference w:type="first" r:id="rId18"/>
-      <w:footerReference w:type="first" r:id="rId19"/>
+      <w:headerReference w:type="even" r:id="rId25"/>
+      <w:headerReference w:type="default" r:id="rId26"/>
+      <w:footerReference w:type="even" r:id="rId27"/>
+      <w:footerReference w:type="default" r:id="rId28"/>
+      <w:headerReference w:type="first" r:id="rId29"/>
+      <w:footerReference w:type="first" r:id="rId30"/>
       <w:footnotePr>
         <w:pos w:val="beneathText"/>
       </w:footnotePr>
@@ -5390,7 +5505,7 @@
         <w:color w:val="951B13"/>
         <w:lang w:eastAsia="ar-SA" w:bidi="ar-SA"/>
       </w:rPr>
-      <w:t>iv</w:t>
+      <w:t>v</w:t>
     </w:r>
     <w:r>
       <w:rPr>
@@ -5650,7 +5765,7 @@
         <w:color w:val="C00000"/>
         <w:lang w:eastAsia="ar-SA" w:bidi="ar-SA"/>
       </w:rPr>
-      <w:t>8</w:t>
+      <w:t>10</w:t>
     </w:r>
     <w:r>
       <w:rPr>
@@ -5699,7 +5814,7 @@
         <w:color w:val="C00000"/>
         <w:lang w:eastAsia="ar-SA" w:bidi="ar-SA"/>
       </w:rPr>
-      <w:t>8</w:t>
+      <w:t>10</w:t>
     </w:r>
     <w:r>
       <w:rPr>
@@ -5891,13 +6006,13 @@
             </wp:anchor>
           </w:drawing>
         </mc:Choice>
-        <mc:Fallback xmlns:w16="http://schemas.microsoft.com/office/word/2018/wordml" xmlns:w16cid="http://schemas.microsoft.com/office/word/2016/wordml/cid" xmlns:w16cex="http://schemas.microsoft.com/office/word/2018/wordml/cex" xmlns:am3d="http://schemas.microsoft.com/office/drawing/2017/model3d" xmlns:aink="http://schemas.microsoft.com/office/drawing/2016/ink" xmlns:cx8="http://schemas.microsoft.com/office/drawing/2016/5/14/chartex" xmlns:cx7="http://schemas.microsoft.com/office/drawing/2016/5/13/chartex" xmlns:cx6="http://schemas.microsoft.com/office/drawing/2016/5/12/chartex" xmlns:cx5="http://schemas.microsoft.com/office/drawing/2016/5/11/chartex" xmlns:cx4="http://schemas.microsoft.com/office/drawing/2016/5/10/chartex" xmlns:cx3="http://schemas.microsoft.com/office/drawing/2016/5/9/chartex" xmlns:cx2="http://schemas.microsoft.com/office/drawing/2015/10/21/chartex">
+        <mc:Fallback>
           <w:pict>
             <v:shapetype w14:anchorId="2A850F9D" id="_x0000_t202" coordsize="21600,21600" o:spt="202" path="m,l,21600r21600,l21600,xe">
               <v:stroke joinstyle="miter"/>
               <v:path gradientshapeok="t" o:connecttype="rect"/>
             </v:shapetype>
-            <v:shape id="Text Box 14" o:spid="_x0000_s1027" type="#_x0000_t202" style="position:absolute;left:0;text-align:left;margin-left:-78.05pt;margin-top:-10.3pt;width:71.35pt;height:30.7pt;z-index:251659264;visibility:visible;mso-wrap-style:square;mso-width-percent:0;mso-height-percent:0;mso-wrap-distance-left:9pt;mso-wrap-distance-top:0;mso-wrap-distance-right:9pt;mso-wrap-distance-bottom:0;mso-position-horizontal:absolute;mso-position-horizontal-relative:margin;mso-position-vertical:absolute;mso-position-vertical-relative:text;mso-width-percent:0;mso-height-percent:0;mso-width-relative:margin;mso-height-relative:margin;v-text-anchor:top" o:gfxdata="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" fillcolor="white [3201]" strokeweight=".5pt">
+            <v:shape id="Text Box 14" o:spid="_x0000_s1027" type="#_x0000_t202" style="position:absolute;left:0;text-align:left;margin-left:-78.05pt;margin-top:-10.3pt;width:71.35pt;height:30.7pt;z-index:251658240;visibility:visible;mso-wrap-style:square;mso-width-percent:0;mso-height-percent:0;mso-wrap-distance-left:9pt;mso-wrap-distance-top:0;mso-wrap-distance-right:9pt;mso-wrap-distance-bottom:0;mso-position-horizontal:absolute;mso-position-horizontal-relative:margin;mso-position-vertical:absolute;mso-position-vertical-relative:text;mso-width-percent:0;mso-height-percent:0;mso-width-relative:margin;mso-height-relative:margin;v-text-anchor:top" o:gfxdata="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" fillcolor="white [3201]" strokeweight=".5pt">
               <v:textbox>
                 <w:txbxContent>
                   <w:p>
@@ -9650,6 +9765,7 @@
     <w:lsdException w:name="Table Web 2" w:semiHidden="1" w:unhideWhenUsed="1"/>
     <w:lsdException w:name="Table Web 3" w:semiHidden="1" w:unhideWhenUsed="1"/>
     <w:lsdException w:name="Balloon Text" w:semiHidden="1" w:unhideWhenUsed="1"/>
+    <w:lsdException w:name="Table Grid" w:uiPriority="39"/>
     <w:lsdException w:name="Table Theme" w:semiHidden="1" w:unhideWhenUsed="1"/>
     <w:lsdException w:name="Placeholder Text" w:semiHidden="1" w:uiPriority="99"/>
     <w:lsdException w:name="No Spacing" w:uiPriority="1" w:qFormat="1"/>
@@ -10860,6 +10976,7 @@
   <w:style w:type="table" w:styleId="TableGrid">
     <w:name w:val="Table Grid"/>
     <w:basedOn w:val="TableNormal"/>
+    <w:uiPriority w:val="39"/>
     <w:rsid w:val="003E6FB7"/>
     <w:tblPr>
       <w:tblBorders>
@@ -11302,7 +11419,7 @@
 </file>
 
 <file path=customXml/itemProps1.xml><?xml version="1.0" encoding="utf-8"?>
-<ds:datastoreItem xmlns:ds="http://schemas.openxmlformats.org/officeDocument/2006/customXml" ds:itemID="{A49A1F3F-F139-4C96-82BA-72F6868A0C71}">
+<ds:datastoreItem xmlns:ds="http://schemas.openxmlformats.org/officeDocument/2006/customXml" ds:itemID="{9582FE0F-0155-4BE0-9A8C-5D06B0DCFD16}">
   <ds:schemaRefs>
     <ds:schemaRef ds:uri="http://schemas.openxmlformats.org/officeDocument/2006/bibliography"/>
   </ds:schemaRefs>

</xml_diff>

<commit_message>
thong ke member va vai tro
</commit_message>
<xml_diff>
--- a/docs/Báo cáo QTDA.docx
+++ b/docs/Báo cáo QTDA.docx
@@ -330,9 +330,8 @@
           <w:sz w:val="58"/>
           <w:szCs w:val="48"/>
         </w:rPr>
-        <w:t>Ước</w:t>
-      </w:r>
-      <w:proofErr w:type="spellEnd"/>
+        <w:t>D</w:t>
+      </w:r>
       <w:r>
         <w:rPr>
           <w:rFonts w:cs="Arial"/>
@@ -341,40 +340,7 @@
           <w:sz w:val="58"/>
           <w:szCs w:val="48"/>
         </w:rPr>
-        <w:t xml:space="preserve"> </w:t>
-      </w:r>
-      <w:proofErr w:type="spellStart"/>
-      <w:r>
-        <w:rPr>
-          <w:rFonts w:cs="Arial"/>
-          <w:b/>
-          <w:color w:val="951B13"/>
-          <w:sz w:val="58"/>
-          <w:szCs w:val="48"/>
-        </w:rPr>
-        <w:t>lượng</w:t>
-      </w:r>
-      <w:proofErr w:type="spellEnd"/>
-      <w:r>
-        <w:rPr>
-          <w:rFonts w:cs="Arial"/>
-          <w:b/>
-          <w:color w:val="951B13"/>
-          <w:sz w:val="58"/>
-          <w:szCs w:val="48"/>
-        </w:rPr>
-        <w:t xml:space="preserve"> </w:t>
-      </w:r>
-      <w:proofErr w:type="spellStart"/>
-      <w:r>
-        <w:rPr>
-          <w:rFonts w:cs="Arial"/>
-          <w:b/>
-          <w:color w:val="951B13"/>
-          <w:sz w:val="58"/>
-          <w:szCs w:val="48"/>
-        </w:rPr>
-        <w:t>dự</w:t>
+        <w:t>ự</w:t>
       </w:r>
       <w:proofErr w:type="spellEnd"/>
       <w:r>
@@ -6051,7 +6017,19 @@
           </w:tcPr>
           <w:p>
             <w:r>
-              <w:t>15/09/2005</w:t>
+              <w:t>01</w:t>
+            </w:r>
+            <w:r>
+              <w:t>/</w:t>
+            </w:r>
+            <w:r>
+              <w:t>12</w:t>
+            </w:r>
+            <w:r>
+              <w:t>/</w:t>
+            </w:r>
+            <w:r>
+              <w:t>2020</w:t>
             </w:r>
           </w:p>
         </w:tc>
@@ -6063,6 +6041,51 @@
             <w:pPr>
               <w:cnfStyle w:val="000000000000" w:firstRow="0" w:lastRow="0" w:firstColumn="0" w:lastColumn="0" w:oddVBand="0" w:evenVBand="0" w:oddHBand="0" w:evenHBand="0" w:firstRowFirstColumn="0" w:firstRowLastColumn="0" w:lastRowFirstColumn="0" w:lastRowLastColumn="0"/>
             </w:pPr>
+            <w:proofErr w:type="spellStart"/>
+            <w:r>
+              <w:t>Tìm</w:t>
+            </w:r>
+            <w:proofErr w:type="spellEnd"/>
+            <w:r>
+              <w:t xml:space="preserve"> </w:t>
+            </w:r>
+            <w:proofErr w:type="spellStart"/>
+            <w:r>
+              <w:t>hiểu</w:t>
+            </w:r>
+            <w:proofErr w:type="spellEnd"/>
+            <w:r>
+              <w:t xml:space="preserve"> </w:t>
+            </w:r>
+            <w:proofErr w:type="spellStart"/>
+            <w:r>
+              <w:t>mỗ</w:t>
+            </w:r>
+            <w:proofErr w:type="spellEnd"/>
+            <w:r>
+              <w:t xml:space="preserve"> </w:t>
+            </w:r>
+            <w:proofErr w:type="spellStart"/>
+            <w:r>
+              <w:t>hình</w:t>
+            </w:r>
+            <w:proofErr w:type="spellEnd"/>
+            <w:r>
+              <w:t xml:space="preserve"> </w:t>
+            </w:r>
+            <w:proofErr w:type="spellStart"/>
+            <w:r>
+              <w:t>quản</w:t>
+            </w:r>
+            <w:proofErr w:type="spellEnd"/>
+            <w:r>
+              <w:t xml:space="preserve"> </w:t>
+            </w:r>
+            <w:proofErr w:type="spellStart"/>
+            <w:r>
+              <w:t>lý</w:t>
+            </w:r>
+            <w:proofErr w:type="spellEnd"/>
           </w:p>
         </w:tc>
         <w:tc>
@@ -7310,29 +7333,47 @@
         </w:rPr>
         <w:t xml:space="preserve">Anh </w:t>
       </w:r>
-      <w:r>
-        <w:rPr>
-          <w:i/>
-          <w:iCs/>
-        </w:rPr>
-        <w:t xml:space="preserve">Lê </w:t>
-      </w:r>
-      <w:proofErr w:type="spellStart"/>
-      <w:r>
-        <w:rPr>
-          <w:i/>
-          <w:iCs/>
-        </w:rPr>
-        <w:t>Văn</w:t>
-      </w:r>
-      <w:proofErr w:type="spellEnd"/>
-      <w:r>
-        <w:rPr>
-          <w:i/>
-          <w:iCs/>
-        </w:rPr>
-        <w:t xml:space="preserve"> Long</w:t>
-      </w:r>
+      <w:proofErr w:type="spellStart"/>
+      <w:r>
+        <w:rPr>
+          <w:i/>
+          <w:iCs/>
+        </w:rPr>
+        <w:t>Trịnh</w:t>
+      </w:r>
+      <w:proofErr w:type="spellEnd"/>
+      <w:r>
+        <w:rPr>
+          <w:i/>
+          <w:iCs/>
+        </w:rPr>
+        <w:t xml:space="preserve"> </w:t>
+      </w:r>
+      <w:proofErr w:type="spellStart"/>
+      <w:r>
+        <w:rPr>
+          <w:i/>
+          <w:iCs/>
+        </w:rPr>
+        <w:t>Ngọc</w:t>
+      </w:r>
+      <w:proofErr w:type="spellEnd"/>
+      <w:r>
+        <w:rPr>
+          <w:i/>
+          <w:iCs/>
+        </w:rPr>
+        <w:t xml:space="preserve"> </w:t>
+      </w:r>
+      <w:proofErr w:type="spellStart"/>
+      <w:r>
+        <w:rPr>
+          <w:i/>
+          <w:iCs/>
+        </w:rPr>
+        <w:t>Khang</w:t>
+      </w:r>
+      <w:proofErr w:type="spellEnd"/>
       <w:r>
         <w:rPr>
           <w:i/>
@@ -7430,7 +7471,7 @@
           <w:i/>
           <w:iCs/>
         </w:rPr>
-        <w:t>:  Pham Lan</w:t>
+        <w:t xml:space="preserve">: </w:t>
       </w:r>
     </w:p>
     <w:p>
@@ -7440,145 +7481,107 @@
           <w:iCs/>
         </w:rPr>
       </w:pPr>
-      <w:proofErr w:type="spellStart"/>
-      <w:r>
-        <w:rPr>
-          <w:i/>
-          <w:iCs/>
-        </w:rPr>
-        <w:t>Phiên</w:t>
-      </w:r>
-      <w:proofErr w:type="spellEnd"/>
-      <w:r>
-        <w:rPr>
-          <w:i/>
-          <w:iCs/>
-        </w:rPr>
-        <w:t xml:space="preserve"> </w:t>
-      </w:r>
-      <w:proofErr w:type="spellStart"/>
-      <w:r>
-        <w:rPr>
-          <w:i/>
-          <w:iCs/>
-        </w:rPr>
-        <w:t>dịch</w:t>
-      </w:r>
-      <w:proofErr w:type="spellEnd"/>
-      <w:r>
-        <w:rPr>
-          <w:i/>
-          <w:iCs/>
-        </w:rPr>
-        <w:t xml:space="preserve">: </w:t>
-      </w:r>
-      <w:proofErr w:type="spellStart"/>
-      <w:r>
-        <w:rPr>
-          <w:i/>
-          <w:iCs/>
-        </w:rPr>
-        <w:t>Ngọc</w:t>
-      </w:r>
-      <w:proofErr w:type="spellEnd"/>
-      <w:r>
-        <w:rPr>
-          <w:i/>
-          <w:iCs/>
-        </w:rPr>
-        <w:t xml:space="preserve">, </w:t>
+      <w:r>
+        <w:rPr>
+          <w:i/>
+          <w:iCs/>
+        </w:rPr>
+        <w:t xml:space="preserve">+ </w:t>
+      </w:r>
+      <w:r>
+        <w:rPr>
+          <w:i/>
+          <w:iCs/>
+        </w:rPr>
+        <w:t xml:space="preserve"> </w:t>
+      </w:r>
+      <w:proofErr w:type="spellStart"/>
+      <w:r>
+        <w:rPr>
+          <w:i/>
+          <w:iCs/>
+        </w:rPr>
+        <w:t>Phạm</w:t>
+      </w:r>
+      <w:proofErr w:type="spellEnd"/>
+      <w:r>
+        <w:rPr>
+          <w:i/>
+          <w:iCs/>
+        </w:rPr>
+        <w:t xml:space="preserve"> </w:t>
+      </w:r>
+      <w:proofErr w:type="spellStart"/>
+      <w:r>
+        <w:rPr>
+          <w:i/>
+          <w:iCs/>
+        </w:rPr>
+        <w:t>Huy</w:t>
+      </w:r>
+      <w:proofErr w:type="spellEnd"/>
+      <w:r>
+        <w:rPr>
+          <w:i/>
+          <w:iCs/>
+        </w:rPr>
+        <w:t xml:space="preserve"> Minh</w:t>
       </w:r>
     </w:p>
     <w:p>
       <w:pPr>
-        <w:pStyle w:val="u2"/>
-      </w:pPr>
-      <w:bookmarkStart w:id="6" w:name="_Toc57272144"/>
-      <w:proofErr w:type="spellStart"/>
-      <w:r>
-        <w:t>Phân</w:t>
-      </w:r>
-      <w:proofErr w:type="spellEnd"/>
-      <w:r>
-        <w:t xml:space="preserve"> chia </w:t>
-      </w:r>
-      <w:proofErr w:type="spellStart"/>
-      <w:r>
-        <w:t>vai</w:t>
-      </w:r>
-      <w:proofErr w:type="spellEnd"/>
-      <w:r>
-        <w:t xml:space="preserve"> </w:t>
-      </w:r>
-      <w:proofErr w:type="spellStart"/>
-      <w:r>
-        <w:t>trò</w:t>
-      </w:r>
-      <w:proofErr w:type="spellEnd"/>
-      <w:r>
-        <w:t xml:space="preserve"> </w:t>
-      </w:r>
-      <w:proofErr w:type="spellStart"/>
-      <w:r>
-        <w:t>của</w:t>
-      </w:r>
-      <w:proofErr w:type="spellEnd"/>
-      <w:r>
-        <w:t xml:space="preserve"> </w:t>
-      </w:r>
-      <w:proofErr w:type="spellStart"/>
-      <w:r>
-        <w:t>thành</w:t>
-      </w:r>
-      <w:proofErr w:type="spellEnd"/>
-      <w:r>
-        <w:t xml:space="preserve"> </w:t>
-      </w:r>
-      <w:proofErr w:type="spellStart"/>
-      <w:r>
-        <w:t>viên</w:t>
-      </w:r>
-      <w:proofErr w:type="spellEnd"/>
-      <w:r>
-        <w:t xml:space="preserve"> </w:t>
-      </w:r>
-      <w:proofErr w:type="spellStart"/>
-      <w:r>
-        <w:t>dự</w:t>
-      </w:r>
-      <w:proofErr w:type="spellEnd"/>
-      <w:r>
-        <w:t xml:space="preserve"> </w:t>
-      </w:r>
-      <w:proofErr w:type="spellStart"/>
-      <w:r>
-        <w:t>án</w:t>
-      </w:r>
-      <w:proofErr w:type="spellEnd"/>
-      <w:r>
-        <w:t xml:space="preserve"> </w:t>
-      </w:r>
-      <w:proofErr w:type="spellStart"/>
-      <w:r>
-        <w:t>và</w:t>
-      </w:r>
-      <w:proofErr w:type="spellEnd"/>
-      <w:r>
-        <w:t xml:space="preserve"> </w:t>
-      </w:r>
-      <w:proofErr w:type="spellStart"/>
-      <w:r>
-        <w:t>khách</w:t>
-      </w:r>
-      <w:proofErr w:type="spellEnd"/>
-      <w:r>
-        <w:t xml:space="preserve"> </w:t>
-      </w:r>
-      <w:proofErr w:type="spellStart"/>
-      <w:r>
-        <w:t>hàng</w:t>
-      </w:r>
-      <w:bookmarkEnd w:id="6"/>
+        <w:rPr>
+          <w:i/>
+          <w:iCs/>
+        </w:rPr>
+      </w:pPr>
+      <w:r>
+        <w:rPr>
+          <w:i/>
+          <w:iCs/>
+        </w:rPr>
+        <w:t xml:space="preserve">+ </w:t>
+      </w:r>
+      <w:proofErr w:type="spellStart"/>
+      <w:r>
+        <w:rPr>
+          <w:i/>
+          <w:iCs/>
+        </w:rPr>
+        <w:t>Phùng</w:t>
+      </w:r>
+      <w:proofErr w:type="spellEnd"/>
+      <w:r>
+        <w:rPr>
+          <w:i/>
+          <w:iCs/>
+        </w:rPr>
+        <w:t xml:space="preserve"> </w:t>
+      </w:r>
+      <w:proofErr w:type="spellStart"/>
+      <w:r>
+        <w:rPr>
+          <w:i/>
+          <w:iCs/>
+        </w:rPr>
+        <w:t>Văn</w:t>
+      </w:r>
+      <w:proofErr w:type="spellEnd"/>
+      <w:r>
+        <w:rPr>
+          <w:i/>
+          <w:iCs/>
+        </w:rPr>
+        <w:t xml:space="preserve"> </w:t>
+      </w:r>
+      <w:proofErr w:type="spellStart"/>
+      <w:r>
+        <w:rPr>
+          <w:i/>
+          <w:iCs/>
+        </w:rPr>
+        <w:t>Hoàng</w:t>
+      </w:r>
       <w:proofErr w:type="spellEnd"/>
     </w:p>
     <w:p>
@@ -7588,221 +7591,52 @@
           <w:iCs/>
         </w:rPr>
       </w:pPr>
-      <w:proofErr w:type="spellStart"/>
-      <w:r>
-        <w:rPr>
-          <w:i/>
-          <w:iCs/>
-        </w:rPr>
-        <w:t>Giám</w:t>
-      </w:r>
-      <w:proofErr w:type="spellEnd"/>
-      <w:r>
-        <w:rPr>
-          <w:i/>
-          <w:iCs/>
-        </w:rPr>
-        <w:t xml:space="preserve"> </w:t>
-      </w:r>
-      <w:proofErr w:type="spellStart"/>
-      <w:r>
-        <w:rPr>
-          <w:i/>
-          <w:iCs/>
-        </w:rPr>
-        <w:t>đốc</w:t>
-      </w:r>
-      <w:proofErr w:type="spellEnd"/>
-      <w:r>
-        <w:rPr>
-          <w:i/>
-          <w:iCs/>
-        </w:rPr>
-        <w:t xml:space="preserve">: </w:t>
-      </w:r>
-      <w:proofErr w:type="spellStart"/>
-      <w:r>
-        <w:rPr>
-          <w:i/>
-          <w:iCs/>
-        </w:rPr>
-        <w:t>Hưng</w:t>
-      </w:r>
-      <w:proofErr w:type="spellEnd"/>
-      <w:r>
-        <w:rPr>
-          <w:i/>
-          <w:iCs/>
-        </w:rPr>
-        <w:t xml:space="preserve">, </w:t>
-      </w:r>
-      <w:proofErr w:type="spellStart"/>
-      <w:r>
-        <w:rPr>
-          <w:i/>
-          <w:iCs/>
-        </w:rPr>
-        <w:t>tài</w:t>
-      </w:r>
-      <w:proofErr w:type="spellEnd"/>
-      <w:r>
-        <w:rPr>
-          <w:i/>
-          <w:iCs/>
-        </w:rPr>
-        <w:t xml:space="preserve"> </w:t>
-      </w:r>
-      <w:proofErr w:type="spellStart"/>
-      <w:r>
-        <w:rPr>
-          <w:i/>
-          <w:iCs/>
-        </w:rPr>
-        <w:t>chính</w:t>
-      </w:r>
-      <w:proofErr w:type="spellEnd"/>
-      <w:r>
-        <w:rPr>
-          <w:i/>
-          <w:iCs/>
-        </w:rPr>
-        <w:t xml:space="preserve">, </w:t>
-      </w:r>
-      <w:proofErr w:type="spellStart"/>
-      <w:r>
-        <w:rPr>
-          <w:i/>
-          <w:iCs/>
-        </w:rPr>
-        <w:t>nhân</w:t>
-      </w:r>
-      <w:proofErr w:type="spellEnd"/>
-      <w:r>
-        <w:rPr>
-          <w:i/>
-          <w:iCs/>
-        </w:rPr>
-        <w:t xml:space="preserve"> </w:t>
-      </w:r>
-      <w:proofErr w:type="spellStart"/>
-      <w:r>
-        <w:rPr>
-          <w:i/>
-          <w:iCs/>
-        </w:rPr>
-        <w:t>sự</w:t>
-      </w:r>
-      <w:proofErr w:type="spellEnd"/>
-      <w:r>
-        <w:rPr>
-          <w:i/>
-          <w:iCs/>
-        </w:rPr>
-        <w:t xml:space="preserve">, </w:t>
-      </w:r>
-      <w:proofErr w:type="spellStart"/>
-      <w:r>
-        <w:rPr>
-          <w:i/>
-          <w:iCs/>
-        </w:rPr>
-        <w:t>yêu</w:t>
-      </w:r>
-      <w:proofErr w:type="spellEnd"/>
-      <w:r>
-        <w:rPr>
-          <w:i/>
-          <w:iCs/>
-        </w:rPr>
-        <w:t xml:space="preserve"> </w:t>
-      </w:r>
-      <w:proofErr w:type="spellStart"/>
-      <w:r>
-        <w:rPr>
-          <w:i/>
-          <w:iCs/>
-        </w:rPr>
-        <w:t>càu</w:t>
-      </w:r>
-      <w:proofErr w:type="spellEnd"/>
-      <w:r>
-        <w:rPr>
-          <w:i/>
-          <w:iCs/>
-        </w:rPr>
-        <w:t xml:space="preserve"> </w:t>
-      </w:r>
-      <w:proofErr w:type="spellStart"/>
-      <w:r>
-        <w:rPr>
-          <w:i/>
-          <w:iCs/>
-        </w:rPr>
-        <w:t>cơ</w:t>
-      </w:r>
-      <w:proofErr w:type="spellEnd"/>
-      <w:r>
-        <w:rPr>
-          <w:i/>
-          <w:iCs/>
-        </w:rPr>
-        <w:t xml:space="preserve"> </w:t>
-      </w:r>
-      <w:proofErr w:type="spellStart"/>
-      <w:r>
-        <w:rPr>
-          <w:i/>
-          <w:iCs/>
-        </w:rPr>
-        <w:t>bản</w:t>
-      </w:r>
-      <w:proofErr w:type="spellEnd"/>
-      <w:r>
-        <w:rPr>
-          <w:i/>
-          <w:iCs/>
-        </w:rPr>
-        <w:t xml:space="preserve">: </w:t>
-      </w:r>
-      <w:proofErr w:type="spellStart"/>
-      <w:r>
-        <w:rPr>
-          <w:i/>
-          <w:iCs/>
-        </w:rPr>
-        <w:t>đẹp</w:t>
-      </w:r>
-      <w:proofErr w:type="spellEnd"/>
-      <w:r>
-        <w:rPr>
-          <w:i/>
-          <w:iCs/>
-        </w:rPr>
-        <w:t xml:space="preserve">, </w:t>
-      </w:r>
-      <w:proofErr w:type="spellStart"/>
-      <w:r>
-        <w:rPr>
-          <w:i/>
-          <w:iCs/>
-        </w:rPr>
-        <w:t>tròn</w:t>
-      </w:r>
-      <w:proofErr w:type="spellEnd"/>
-      <w:r>
-        <w:rPr>
-          <w:i/>
-          <w:iCs/>
-        </w:rPr>
-        <w:t xml:space="preserve">, </w:t>
-      </w:r>
-      <w:proofErr w:type="spellStart"/>
-      <w:r>
-        <w:rPr>
-          <w:i/>
-          <w:iCs/>
-        </w:rPr>
-        <w:t>vàng</w:t>
+      <w:r>
+        <w:rPr>
+          <w:i/>
+          <w:iCs/>
+        </w:rPr>
+        <w:t xml:space="preserve">+ </w:t>
+      </w:r>
+      <w:proofErr w:type="spellStart"/>
+      <w:r>
+        <w:rPr>
+          <w:i/>
+          <w:iCs/>
+        </w:rPr>
+        <w:t>Trần</w:t>
+      </w:r>
+      <w:proofErr w:type="spellEnd"/>
+      <w:r>
+        <w:rPr>
+          <w:i/>
+          <w:iCs/>
+        </w:rPr>
+        <w:t xml:space="preserve"> </w:t>
+      </w:r>
+      <w:proofErr w:type="spellStart"/>
+      <w:r>
+        <w:rPr>
+          <w:i/>
+          <w:iCs/>
+        </w:rPr>
+        <w:t>Văn</w:t>
+      </w:r>
+      <w:proofErr w:type="spellEnd"/>
+      <w:r>
+        <w:rPr>
+          <w:i/>
+          <w:iCs/>
+        </w:rPr>
+        <w:t xml:space="preserve"> </w:t>
+      </w:r>
+      <w:proofErr w:type="spellStart"/>
+      <w:r>
+        <w:rPr>
+          <w:i/>
+          <w:iCs/>
+        </w:rPr>
+        <w:t>Lượng</w:t>
       </w:r>
       <w:proofErr w:type="spellEnd"/>
     </w:p>
@@ -7813,117 +7647,177 @@
           <w:iCs/>
         </w:rPr>
       </w:pPr>
-      <w:proofErr w:type="spellStart"/>
-      <w:r>
-        <w:rPr>
-          <w:i/>
-          <w:iCs/>
-        </w:rPr>
-        <w:t>Trung</w:t>
-      </w:r>
-      <w:proofErr w:type="spellEnd"/>
-      <w:r>
-        <w:rPr>
-          <w:i/>
-          <w:iCs/>
-        </w:rPr>
-        <w:t xml:space="preserve">: IT, chi </w:t>
-      </w:r>
-      <w:proofErr w:type="spellStart"/>
-      <w:r>
-        <w:rPr>
-          <w:i/>
-          <w:iCs/>
-        </w:rPr>
-        <w:t>tiết</w:t>
-      </w:r>
-      <w:proofErr w:type="spellEnd"/>
-      <w:r>
-        <w:rPr>
-          <w:i/>
-          <w:iCs/>
-        </w:rPr>
-        <w:t xml:space="preserve">, </w:t>
-      </w:r>
-      <w:proofErr w:type="spellStart"/>
-      <w:r>
-        <w:rPr>
-          <w:i/>
-          <w:iCs/>
-        </w:rPr>
-        <w:t>báo</w:t>
-      </w:r>
-      <w:proofErr w:type="spellEnd"/>
-      <w:r>
-        <w:rPr>
-          <w:i/>
-          <w:iCs/>
-        </w:rPr>
-        <w:t xml:space="preserve"> </w:t>
-      </w:r>
-      <w:proofErr w:type="spellStart"/>
-      <w:r>
-        <w:rPr>
-          <w:i/>
-          <w:iCs/>
-        </w:rPr>
-        <w:t>tiến</w:t>
-      </w:r>
-      <w:proofErr w:type="spellEnd"/>
-      <w:r>
-        <w:rPr>
-          <w:i/>
-          <w:iCs/>
-        </w:rPr>
-        <w:t xml:space="preserve"> </w:t>
-      </w:r>
-      <w:proofErr w:type="spellStart"/>
-      <w:r>
-        <w:rPr>
-          <w:i/>
-          <w:iCs/>
-        </w:rPr>
-        <w:t>đ</w:t>
-      </w:r>
-      <w:r>
-        <w:rPr>
-          <w:i/>
-          <w:iCs/>
-        </w:rPr>
-        <w:t>ộ</w:t>
+      <w:r>
+        <w:rPr>
+          <w:i/>
+          <w:iCs/>
+        </w:rPr>
+        <w:t xml:space="preserve">+ </w:t>
+      </w:r>
+      <w:proofErr w:type="spellStart"/>
+      <w:r>
+        <w:rPr>
+          <w:i/>
+          <w:iCs/>
+        </w:rPr>
+        <w:t>Nguyễn</w:t>
+      </w:r>
+      <w:proofErr w:type="spellEnd"/>
+      <w:r>
+        <w:rPr>
+          <w:i/>
+          <w:iCs/>
+        </w:rPr>
+        <w:t xml:space="preserve"> </w:t>
+      </w:r>
+      <w:proofErr w:type="spellStart"/>
+      <w:r>
+        <w:rPr>
+          <w:i/>
+          <w:iCs/>
+        </w:rPr>
+        <w:t>Hoàng</w:t>
+      </w:r>
+      <w:proofErr w:type="spellEnd"/>
+      <w:r>
+        <w:rPr>
+          <w:i/>
+          <w:iCs/>
+        </w:rPr>
+        <w:t xml:space="preserve"> </w:t>
+      </w:r>
+      <w:proofErr w:type="spellStart"/>
+      <w:r>
+        <w:rPr>
+          <w:i/>
+          <w:iCs/>
+        </w:rPr>
+        <w:t>Hiệp</w:t>
       </w:r>
       <w:proofErr w:type="spellEnd"/>
     </w:p>
     <w:p>
       <w:pPr>
-        <w:rPr>
-          <w:i/>
-          <w:iCs/>
-        </w:rPr>
-      </w:pPr>
-      <w:proofErr w:type="spellStart"/>
-      <w:r>
-        <w:rPr>
-          <w:i/>
-          <w:iCs/>
-        </w:rPr>
-        <w:t>Phiên</w:t>
-      </w:r>
-      <w:proofErr w:type="spellEnd"/>
-      <w:r>
-        <w:rPr>
-          <w:i/>
-          <w:iCs/>
-        </w:rPr>
-        <w:t xml:space="preserve"> </w:t>
-      </w:r>
-      <w:proofErr w:type="spellStart"/>
-      <w:r>
-        <w:rPr>
-          <w:i/>
-          <w:iCs/>
-        </w:rPr>
-        <w:t>dịch</w:t>
+        <w:pStyle w:val="u2"/>
+      </w:pPr>
+      <w:bookmarkStart w:id="6" w:name="_Toc57272144"/>
+      <w:proofErr w:type="spellStart"/>
+      <w:r>
+        <w:t>Phân</w:t>
+      </w:r>
+      <w:proofErr w:type="spellEnd"/>
+      <w:r>
+        <w:t xml:space="preserve"> chia </w:t>
+      </w:r>
+      <w:proofErr w:type="spellStart"/>
+      <w:r>
+        <w:t>vai</w:t>
+      </w:r>
+      <w:proofErr w:type="spellEnd"/>
+      <w:r>
+        <w:t xml:space="preserve"> </w:t>
+      </w:r>
+      <w:proofErr w:type="spellStart"/>
+      <w:r>
+        <w:t>trò</w:t>
+      </w:r>
+      <w:proofErr w:type="spellEnd"/>
+      <w:r>
+        <w:t xml:space="preserve"> </w:t>
+      </w:r>
+      <w:proofErr w:type="spellStart"/>
+      <w:r>
+        <w:t>của</w:t>
+      </w:r>
+      <w:proofErr w:type="spellEnd"/>
+      <w:r>
+        <w:t xml:space="preserve"> </w:t>
+      </w:r>
+      <w:proofErr w:type="spellStart"/>
+      <w:r>
+        <w:t>thành</w:t>
+      </w:r>
+      <w:proofErr w:type="spellEnd"/>
+      <w:r>
+        <w:t xml:space="preserve"> </w:t>
+      </w:r>
+      <w:proofErr w:type="spellStart"/>
+      <w:r>
+        <w:t>viên</w:t>
+      </w:r>
+      <w:proofErr w:type="spellEnd"/>
+      <w:r>
+        <w:t xml:space="preserve"> </w:t>
+      </w:r>
+      <w:proofErr w:type="spellStart"/>
+      <w:r>
+        <w:t>dự</w:t>
+      </w:r>
+      <w:proofErr w:type="spellEnd"/>
+      <w:r>
+        <w:t xml:space="preserve"> </w:t>
+      </w:r>
+      <w:proofErr w:type="spellStart"/>
+      <w:r>
+        <w:t>án</w:t>
+      </w:r>
+      <w:proofErr w:type="spellEnd"/>
+      <w:r>
+        <w:t xml:space="preserve"> </w:t>
+      </w:r>
+      <w:proofErr w:type="spellStart"/>
+      <w:r>
+        <w:t>và</w:t>
+      </w:r>
+      <w:proofErr w:type="spellEnd"/>
+      <w:r>
+        <w:t xml:space="preserve"> </w:t>
+      </w:r>
+      <w:proofErr w:type="spellStart"/>
+      <w:r>
+        <w:t>khách</w:t>
+      </w:r>
+      <w:proofErr w:type="spellEnd"/>
+      <w:r>
+        <w:t xml:space="preserve"> </w:t>
+      </w:r>
+      <w:proofErr w:type="spellStart"/>
+      <w:r>
+        <w:t>hàng</w:t>
+      </w:r>
+      <w:bookmarkEnd w:id="6"/>
+      <w:proofErr w:type="spellEnd"/>
+    </w:p>
+    <w:p>
+      <w:pPr>
+        <w:rPr>
+          <w:i/>
+          <w:iCs/>
+        </w:rPr>
+      </w:pPr>
+      <w:proofErr w:type="spellStart"/>
+      <w:r>
+        <w:rPr>
+          <w:i/>
+          <w:iCs/>
+        </w:rPr>
+        <w:t>Khách</w:t>
+      </w:r>
+      <w:proofErr w:type="spellEnd"/>
+      <w:r>
+        <w:rPr>
+          <w:i/>
+          <w:iCs/>
+        </w:rPr>
+        <w:t xml:space="preserve"> </w:t>
+      </w:r>
+      <w:proofErr w:type="spellStart"/>
+      <w:r>
+        <w:rPr>
+          <w:i/>
+          <w:iCs/>
+        </w:rPr>
+        <w:t>hàng</w:t>
       </w:r>
       <w:proofErr w:type="spellEnd"/>
       <w:r>
@@ -7939,7 +7833,134 @@
           <w:i/>
           <w:iCs/>
         </w:rPr>
-        <w:t>Bích</w:t>
+        <w:t>Ngọc</w:t>
+      </w:r>
+      <w:proofErr w:type="spellEnd"/>
+      <w:r>
+        <w:rPr>
+          <w:i/>
+          <w:iCs/>
+        </w:rPr>
+        <w:t xml:space="preserve"> </w:t>
+      </w:r>
+      <w:proofErr w:type="spellStart"/>
+      <w:r>
+        <w:rPr>
+          <w:i/>
+          <w:iCs/>
+        </w:rPr>
+        <w:t>Khang</w:t>
+      </w:r>
+      <w:proofErr w:type="spellEnd"/>
+      <w:r>
+        <w:rPr>
+          <w:i/>
+          <w:iCs/>
+        </w:rPr>
+        <w:t xml:space="preserve"> </w:t>
+      </w:r>
+    </w:p>
+    <w:p>
+      <w:pPr>
+        <w:rPr>
+          <w:i/>
+          <w:iCs/>
+        </w:rPr>
+      </w:pPr>
+      <w:proofErr w:type="spellStart"/>
+      <w:r>
+        <w:rPr>
+          <w:i/>
+          <w:iCs/>
+        </w:rPr>
+        <w:t>Nhân</w:t>
+      </w:r>
+      <w:proofErr w:type="spellEnd"/>
+      <w:r>
+        <w:rPr>
+          <w:i/>
+          <w:iCs/>
+        </w:rPr>
+        <w:t xml:space="preserve"> </w:t>
+      </w:r>
+      <w:proofErr w:type="spellStart"/>
+      <w:r>
+        <w:rPr>
+          <w:i/>
+          <w:iCs/>
+        </w:rPr>
+        <w:t>viên</w:t>
+      </w:r>
+      <w:proofErr w:type="spellEnd"/>
+      <w:r>
+        <w:rPr>
+          <w:i/>
+          <w:iCs/>
+        </w:rPr>
+        <w:t xml:space="preserve">: IT, chi </w:t>
+      </w:r>
+      <w:proofErr w:type="spellStart"/>
+      <w:r>
+        <w:rPr>
+          <w:i/>
+          <w:iCs/>
+        </w:rPr>
+        <w:t>tiết</w:t>
+      </w:r>
+      <w:proofErr w:type="spellEnd"/>
+      <w:r>
+        <w:rPr>
+          <w:i/>
+          <w:iCs/>
+        </w:rPr>
+        <w:t xml:space="preserve">, </w:t>
+      </w:r>
+      <w:proofErr w:type="spellStart"/>
+      <w:r>
+        <w:rPr>
+          <w:i/>
+          <w:iCs/>
+        </w:rPr>
+        <w:t>báo</w:t>
+      </w:r>
+      <w:proofErr w:type="spellEnd"/>
+      <w:r>
+        <w:rPr>
+          <w:i/>
+          <w:iCs/>
+        </w:rPr>
+        <w:t xml:space="preserve"> </w:t>
+      </w:r>
+      <w:proofErr w:type="spellStart"/>
+      <w:r>
+        <w:rPr>
+          <w:i/>
+          <w:iCs/>
+        </w:rPr>
+        <w:t>tiến</w:t>
+      </w:r>
+      <w:proofErr w:type="spellEnd"/>
+      <w:r>
+        <w:rPr>
+          <w:i/>
+          <w:iCs/>
+        </w:rPr>
+        <w:t xml:space="preserve"> </w:t>
+      </w:r>
+      <w:proofErr w:type="spellStart"/>
+      <w:r>
+        <w:rPr>
+          <w:i/>
+          <w:iCs/>
+        </w:rPr>
+        <w:t>đ</w:t>
+      </w:r>
+      <w:r>
+        <w:rPr>
+          <w:i/>
+          <w:iCs/>
+        </w:rPr>
+        <w:t>ộ</w:t>
       </w:r>
       <w:proofErr w:type="spellEnd"/>
     </w:p>
@@ -8162,7 +8183,7 @@
             <w10:borderbottom type="single" width="4"/>
             <w10:borderright type="single" width="4"/>
           </v:shape>
-          <o:OLEObject Type="Embed" ProgID="Word.OpenDocumentText.12" ShapeID="_x0000_i1025" DrawAspect="Content" ObjectID="_1669053746" r:id="rId19"/>
+          <o:OLEObject Type="Embed" ProgID="Word.OpenDocumentText.12" ShapeID="_x0000_i1025" DrawAspect="Content" ObjectID="_1669054168" r:id="rId19"/>
         </w:object>
       </w:r>
     </w:p>
@@ -8306,7 +8327,7 @@
           <v:shape id="_x0000_i1026" type="#_x0000_t75" style="width:451.5pt;height:141pt" o:ole="">
             <v:imagedata r:id="rId20" o:title=""/>
           </v:shape>
-          <o:OLEObject Type="Embed" ProgID="Word.OpenDocumentText.12" ShapeID="_x0000_i1026" DrawAspect="Content" ObjectID="_1669053747" r:id="rId21"/>
+          <o:OLEObject Type="Embed" ProgID="Word.OpenDocumentText.12" ShapeID="_x0000_i1026" DrawAspect="Content" ObjectID="_1669054169" r:id="rId21"/>
         </w:object>
       </w:r>
     </w:p>
@@ -8328,7 +8349,7 @@
           <v:shape id="_x0000_i1027" type="#_x0000_t75" style="width:451.5pt;height:123.75pt" o:ole="">
             <v:imagedata r:id="rId22" o:title=""/>
           </v:shape>
-          <o:OLEObject Type="Embed" ProgID="Word.OpenDocumentText.12" ShapeID="_x0000_i1027" DrawAspect="Content" ObjectID="_1669053748" r:id="rId23"/>
+          <o:OLEObject Type="Embed" ProgID="Word.OpenDocumentText.12" ShapeID="_x0000_i1027" DrawAspect="Content" ObjectID="_1669054170" r:id="rId23"/>
         </w:object>
       </w:r>
     </w:p>
@@ -8350,7 +8371,7 @@
           <v:shape id="_x0000_i1028" type="#_x0000_t75" style="width:438.75pt;height:120.75pt" o:ole="">
             <v:imagedata r:id="rId24" o:title=""/>
           </v:shape>
-          <o:OLEObject Type="Embed" ProgID="Word.OpenDocumentText.12" ShapeID="_x0000_i1028" DrawAspect="Content" ObjectID="_1669053749" r:id="rId25"/>
+          <o:OLEObject Type="Embed" ProgID="Word.OpenDocumentText.12" ShapeID="_x0000_i1028" DrawAspect="Content" ObjectID="_1669054171" r:id="rId25"/>
         </w:object>
       </w:r>
     </w:p>
@@ -8372,7 +8393,7 @@
           <v:shape id="_x0000_i1029" type="#_x0000_t75" style="width:438.75pt;height:120.75pt" o:ole="">
             <v:imagedata r:id="rId26" o:title=""/>
           </v:shape>
-          <o:OLEObject Type="Embed" ProgID="Word.OpenDocumentText.12" ShapeID="_x0000_i1029" DrawAspect="Content" ObjectID="_1669053750" r:id="rId27"/>
+          <o:OLEObject Type="Embed" ProgID="Word.OpenDocumentText.12" ShapeID="_x0000_i1029" DrawAspect="Content" ObjectID="_1669054172" r:id="rId27"/>
         </w:object>
       </w:r>
     </w:p>
@@ -13740,7 +13761,7 @@
         <w:color w:val="C00000"/>
         <w:lang w:eastAsia="ar-SA" w:bidi="ar-SA"/>
       </w:rPr>
-      <w:t>soict.hust.edu.vn</w:t>
+      <w:t>www.pacozy.com</w:t>
     </w:r>
     <w:r>
       <w:rPr>
@@ -14014,12 +14035,56 @@
                           </w:pPr>
                           <w:r>
                             <w:rPr>
-                              <w:b/>
-                              <w:i/>
-                              <w:color w:val="C00000"/>
-                              <w:sz w:val="16"/>
+                              <w:noProof/>
                             </w:rPr>
-                            <w:t>My Company Logo</w:t>
+                            <w:drawing>
+                              <wp:inline distT="0" distB="0" distL="0" distR="0" wp14:anchorId="7E007901" wp14:editId="4DD6506F">
+                                <wp:extent cx="716915" cy="238972"/>
+                                <wp:effectExtent l="0" t="0" r="6985" b="8890"/>
+                                <wp:docPr id="3" name="Hình ảnh 3"/>
+                                <wp:cNvGraphicFramePr>
+                                  <a:graphicFrameLocks xmlns:a="http://schemas.openxmlformats.org/drawingml/2006/main" noChangeAspect="1"/>
+                                </wp:cNvGraphicFramePr>
+                                <a:graphic xmlns:a="http://schemas.openxmlformats.org/drawingml/2006/main">
+                                  <a:graphicData uri="http://schemas.openxmlformats.org/drawingml/2006/picture">
+                                    <pic:pic xmlns:pic="http://schemas.openxmlformats.org/drawingml/2006/picture">
+                                      <pic:nvPicPr>
+                                        <pic:cNvPr id="0" name="Picture 6"/>
+                                        <pic:cNvPicPr>
+                                          <a:picLocks noChangeAspect="1" noChangeArrowheads="1"/>
+                                        </pic:cNvPicPr>
+                                      </pic:nvPicPr>
+                                      <pic:blipFill>
+                                        <a:blip r:embed="rId1">
+                                          <a:extLst>
+                                            <a:ext uri="{28A0092B-C50C-407E-A947-70E740481C1C}">
+                                              <a14:useLocalDpi xmlns:a14="http://schemas.microsoft.com/office/drawing/2010/main" val="0"/>
+                                            </a:ext>
+                                          </a:extLst>
+                                        </a:blip>
+                                        <a:srcRect/>
+                                        <a:stretch>
+                                          <a:fillRect/>
+                                        </a:stretch>
+                                      </pic:blipFill>
+                                      <pic:spPr bwMode="auto">
+                                        <a:xfrm>
+                                          <a:off x="0" y="0"/>
+                                          <a:ext cx="716915" cy="238972"/>
+                                        </a:xfrm>
+                                        <a:prstGeom prst="rect">
+                                          <a:avLst/>
+                                        </a:prstGeom>
+                                        <a:noFill/>
+                                        <a:ln>
+                                          <a:noFill/>
+                                        </a:ln>
+                                      </pic:spPr>
+                                    </pic:pic>
+                                  </a:graphicData>
+                                </a:graphic>
+                              </wp:inline>
+                            </w:drawing>
                           </w:r>
                         </w:p>
                       </w:txbxContent>
@@ -14062,12 +14127,56 @@
                     </w:pPr>
                     <w:r>
                       <w:rPr>
-                        <w:b/>
-                        <w:i/>
-                        <w:color w:val="C00000"/>
-                        <w:sz w:val="16"/>
+                        <w:noProof/>
                       </w:rPr>
-                      <w:t>My Company Logo</w:t>
+                      <w:drawing>
+                        <wp:inline distT="0" distB="0" distL="0" distR="0" wp14:anchorId="7E007901" wp14:editId="4DD6506F">
+                          <wp:extent cx="716915" cy="238972"/>
+                          <wp:effectExtent l="0" t="0" r="6985" b="8890"/>
+                          <wp:docPr id="3" name="Hình ảnh 3"/>
+                          <wp:cNvGraphicFramePr>
+                            <a:graphicFrameLocks xmlns:a="http://schemas.openxmlformats.org/drawingml/2006/main" noChangeAspect="1"/>
+                          </wp:cNvGraphicFramePr>
+                          <a:graphic xmlns:a="http://schemas.openxmlformats.org/drawingml/2006/main">
+                            <a:graphicData uri="http://schemas.openxmlformats.org/drawingml/2006/picture">
+                              <pic:pic xmlns:pic="http://schemas.openxmlformats.org/drawingml/2006/picture">
+                                <pic:nvPicPr>
+                                  <pic:cNvPr id="0" name="Picture 6"/>
+                                  <pic:cNvPicPr>
+                                    <a:picLocks noChangeAspect="1" noChangeArrowheads="1"/>
+                                  </pic:cNvPicPr>
+                                </pic:nvPicPr>
+                                <pic:blipFill>
+                                  <a:blip r:embed="rId1">
+                                    <a:extLst>
+                                      <a:ext uri="{28A0092B-C50C-407E-A947-70E740481C1C}">
+                                        <a14:useLocalDpi xmlns:a14="http://schemas.microsoft.com/office/drawing/2010/main" val="0"/>
+                                      </a:ext>
+                                    </a:extLst>
+                                  </a:blip>
+                                  <a:srcRect/>
+                                  <a:stretch>
+                                    <a:fillRect/>
+                                  </a:stretch>
+                                </pic:blipFill>
+                                <pic:spPr bwMode="auto">
+                                  <a:xfrm>
+                                    <a:off x="0" y="0"/>
+                                    <a:ext cx="716915" cy="238972"/>
+                                  </a:xfrm>
+                                  <a:prstGeom prst="rect">
+                                    <a:avLst/>
+                                  </a:prstGeom>
+                                  <a:noFill/>
+                                  <a:ln>
+                                    <a:noFill/>
+                                  </a:ln>
+                                </pic:spPr>
+                              </pic:pic>
+                            </a:graphicData>
+                          </a:graphic>
+                        </wp:inline>
+                      </w:drawing>
                     </w:r>
                   </w:p>
                 </w:txbxContent>
@@ -14084,47 +14193,7 @@
         <w:color w:val="C00000"/>
         <w:lang w:eastAsia="ar-SA" w:bidi="ar-SA"/>
       </w:rPr>
-      <w:t xml:space="preserve">Project </w:t>
-    </w:r>
-    <w:r>
-      <w:rPr>
-        <w:i/>
-        <w:color w:val="C00000"/>
-        <w:lang w:eastAsia="ar-SA" w:bidi="ar-SA"/>
-      </w:rPr>
-      <w:fldChar w:fldCharType="begin"/>
-    </w:r>
-    <w:r>
-      <w:rPr>
-        <w:i/>
-        <w:color w:val="C00000"/>
-        <w:lang w:eastAsia="ar-SA" w:bidi="ar-SA"/>
-      </w:rPr>
-      <w:instrText xml:space="preserve"> DOCPROPERTY  Project  \* MERGEFORMAT </w:instrText>
-    </w:r>
-    <w:r>
-      <w:rPr>
-        <w:i/>
-        <w:color w:val="C00000"/>
-        <w:lang w:eastAsia="ar-SA" w:bidi="ar-SA"/>
-      </w:rPr>
-      <w:fldChar w:fldCharType="separate"/>
-    </w:r>
-    <w:r>
-      <w:rPr>
-        <w:i/>
-        <w:color w:val="C00000"/>
-        <w:lang w:eastAsia="ar-SA" w:bidi="ar-SA"/>
-      </w:rPr>
-      <w:t>Name of Project</w:t>
-    </w:r>
-    <w:r>
-      <w:rPr>
-        <w:i/>
-        <w:color w:val="C00000"/>
-        <w:lang w:eastAsia="ar-SA" w:bidi="ar-SA"/>
-      </w:rPr>
-      <w:fldChar w:fldCharType="end"/>
+      <w:t>Rounded Image View</w:t>
     </w:r>
     <w:r>
       <w:rPr>

</xml_diff>

<commit_message>
chi phi phat trien
</commit_message>
<xml_diff>
--- a/docs/Báo cáo QTDA.docx
+++ b/docs/Báo cáo QTDA.docx
@@ -8180,7 +8180,7 @@
             <w10:borderbottom type="single" width="4"/>
             <w10:borderright type="single" width="4"/>
           </v:shape>
-          <o:OLEObject Type="Embed" ProgID="Word.OpenDocumentText.12" ShapeID="_x0000_i1025" DrawAspect="Content" ObjectID="_1669054782" r:id="rId16"/>
+          <o:OLEObject Type="Embed" ProgID="Word.OpenDocumentText.12" ShapeID="_x0000_i1025" DrawAspect="Content" ObjectID="_1669054849" r:id="rId16"/>
         </w:object>
       </w:r>
     </w:p>
@@ -8324,7 +8324,7 @@
           <v:shape id="_x0000_i1026" type="#_x0000_t75" style="width:451.5pt;height:141pt" o:ole="">
             <v:imagedata r:id="rId17" o:title=""/>
           </v:shape>
-          <o:OLEObject Type="Embed" ProgID="Word.OpenDocumentText.12" ShapeID="_x0000_i1026" DrawAspect="Content" ObjectID="_1669054783" r:id="rId18"/>
+          <o:OLEObject Type="Embed" ProgID="Word.OpenDocumentText.12" ShapeID="_x0000_i1026" DrawAspect="Content" ObjectID="_1669054850" r:id="rId18"/>
         </w:object>
       </w:r>
     </w:p>
@@ -8346,7 +8346,7 @@
           <v:shape id="_x0000_i1027" type="#_x0000_t75" style="width:451.5pt;height:123.75pt" o:ole="">
             <v:imagedata r:id="rId19" o:title=""/>
           </v:shape>
-          <o:OLEObject Type="Embed" ProgID="Word.OpenDocumentText.12" ShapeID="_x0000_i1027" DrawAspect="Content" ObjectID="_1669054784" r:id="rId20"/>
+          <o:OLEObject Type="Embed" ProgID="Word.OpenDocumentText.12" ShapeID="_x0000_i1027" DrawAspect="Content" ObjectID="_1669054851" r:id="rId20"/>
         </w:object>
       </w:r>
     </w:p>
@@ -8368,7 +8368,7 @@
           <v:shape id="_x0000_i1028" type="#_x0000_t75" style="width:438.75pt;height:120.75pt" o:ole="">
             <v:imagedata r:id="rId21" o:title=""/>
           </v:shape>
-          <o:OLEObject Type="Embed" ProgID="Word.OpenDocumentText.12" ShapeID="_x0000_i1028" DrawAspect="Content" ObjectID="_1669054785" r:id="rId22"/>
+          <o:OLEObject Type="Embed" ProgID="Word.OpenDocumentText.12" ShapeID="_x0000_i1028" DrawAspect="Content" ObjectID="_1669054852" r:id="rId22"/>
         </w:object>
       </w:r>
     </w:p>
@@ -8390,7 +8390,7 @@
           <v:shape id="_x0000_i1029" type="#_x0000_t75" style="width:438.75pt;height:120.75pt" o:ole="">
             <v:imagedata r:id="rId23" o:title=""/>
           </v:shape>
-          <o:OLEObject Type="Embed" ProgID="Word.OpenDocumentText.12" ShapeID="_x0000_i1029" DrawAspect="Content" ObjectID="_1669054786" r:id="rId24"/>
+          <o:OLEObject Type="Embed" ProgID="Word.OpenDocumentText.12" ShapeID="_x0000_i1029" DrawAspect="Content" ObjectID="_1669054853" r:id="rId24"/>
         </w:object>
       </w:r>
     </w:p>
@@ -12874,11 +12874,19 @@
           <w:i/>
         </w:rPr>
       </w:pPr>
-      <w:r>
-        <w:rPr>
-          <w:i/>
-        </w:rPr>
-        <w:t xml:space="preserve">Chi </w:t>
+      <w:proofErr w:type="spellStart"/>
+      <w:r>
+        <w:rPr>
+          <w:i/>
+        </w:rPr>
+        <w:t>Chí</w:t>
+      </w:r>
+      <w:proofErr w:type="spellEnd"/>
+      <w:r>
+        <w:rPr>
+          <w:i/>
+        </w:rPr>
+        <w:t xml:space="preserve"> </w:t>
       </w:r>
       <w:proofErr w:type="spellStart"/>
       <w:r>
@@ -12909,7 +12917,6 @@
         <w:t xml:space="preserve"> </w:t>
       </w:r>
       <w:proofErr w:type="spellStart"/>
-      <w:proofErr w:type="gramStart"/>
       <w:r>
         <w:rPr>
           <w:i/>
@@ -12921,49 +12928,14 @@
         <w:rPr>
           <w:i/>
         </w:rPr>
-        <w:t xml:space="preserve">  +</w:t>
-      </w:r>
-      <w:proofErr w:type="gramEnd"/>
-      <w:r>
-        <w:rPr>
-          <w:i/>
-        </w:rPr>
-        <w:t xml:space="preserve">  Chi </w:t>
-      </w:r>
-      <w:proofErr w:type="spellStart"/>
-      <w:r>
-        <w:rPr>
-          <w:i/>
-        </w:rPr>
-        <w:t>phí</w:t>
-      </w:r>
-      <w:proofErr w:type="spellEnd"/>
-      <w:r>
-        <w:rPr>
-          <w:i/>
-        </w:rPr>
-        <w:t xml:space="preserve"> </w:t>
-      </w:r>
-      <w:proofErr w:type="spellStart"/>
-      <w:r>
-        <w:rPr>
-          <w:i/>
-        </w:rPr>
-        <w:t>kiểm</w:t>
-      </w:r>
-      <w:proofErr w:type="spellEnd"/>
-      <w:r>
-        <w:rPr>
-          <w:i/>
-        </w:rPr>
-        <w:t xml:space="preserve"> </w:t>
-      </w:r>
-      <w:proofErr w:type="spellStart"/>
-      <w:r>
-        <w:rPr>
-          <w:i/>
-        </w:rPr>
-        <w:t>thử</w:t>
+        <w:t xml:space="preserve">: 55 </w:t>
+      </w:r>
+      <w:proofErr w:type="spellStart"/>
+      <w:r>
+        <w:rPr>
+          <w:i/>
+        </w:rPr>
+        <w:t>triệu</w:t>
       </w:r>
       <w:proofErr w:type="spellEnd"/>
     </w:p>

</xml_diff>

<commit_message>
chiphi kinh doanh 250tr
</commit_message>
<xml_diff>
--- a/docs/Báo cáo QTDA.docx
+++ b/docs/Báo cáo QTDA.docx
@@ -8180,7 +8180,7 @@
             <w10:borderbottom type="single" width="4"/>
             <w10:borderright type="single" width="4"/>
           </v:shape>
-          <o:OLEObject Type="Embed" ProgID="Word.OpenDocumentText.12" ShapeID="_x0000_i1025" DrawAspect="Content" ObjectID="_1669054975" r:id="rId16"/>
+          <o:OLEObject Type="Embed" ProgID="Word.OpenDocumentText.12" ShapeID="_x0000_i1025" DrawAspect="Content" ObjectID="_1669055048" r:id="rId16"/>
         </w:object>
       </w:r>
     </w:p>
@@ -8324,7 +8324,7 @@
           <v:shape id="_x0000_i1026" type="#_x0000_t75" style="width:451.5pt;height:141pt" o:ole="">
             <v:imagedata r:id="rId17" o:title=""/>
           </v:shape>
-          <o:OLEObject Type="Embed" ProgID="Word.OpenDocumentText.12" ShapeID="_x0000_i1026" DrawAspect="Content" ObjectID="_1669054976" r:id="rId18"/>
+          <o:OLEObject Type="Embed" ProgID="Word.OpenDocumentText.12" ShapeID="_x0000_i1026" DrawAspect="Content" ObjectID="_1669055049" r:id="rId18"/>
         </w:object>
       </w:r>
     </w:p>
@@ -8346,7 +8346,7 @@
           <v:shape id="_x0000_i1027" type="#_x0000_t75" style="width:451.5pt;height:123.75pt" o:ole="">
             <v:imagedata r:id="rId19" o:title=""/>
           </v:shape>
-          <o:OLEObject Type="Embed" ProgID="Word.OpenDocumentText.12" ShapeID="_x0000_i1027" DrawAspect="Content" ObjectID="_1669054977" r:id="rId20"/>
+          <o:OLEObject Type="Embed" ProgID="Word.OpenDocumentText.12" ShapeID="_x0000_i1027" DrawAspect="Content" ObjectID="_1669055050" r:id="rId20"/>
         </w:object>
       </w:r>
     </w:p>
@@ -8368,7 +8368,7 @@
           <v:shape id="_x0000_i1028" type="#_x0000_t75" style="width:438.75pt;height:120.75pt" o:ole="">
             <v:imagedata r:id="rId21" o:title=""/>
           </v:shape>
-          <o:OLEObject Type="Embed" ProgID="Word.OpenDocumentText.12" ShapeID="_x0000_i1028" DrawAspect="Content" ObjectID="_1669054978" r:id="rId22"/>
+          <o:OLEObject Type="Embed" ProgID="Word.OpenDocumentText.12" ShapeID="_x0000_i1028" DrawAspect="Content" ObjectID="_1669055051" r:id="rId22"/>
         </w:object>
       </w:r>
     </w:p>
@@ -8390,7 +8390,7 @@
           <v:shape id="_x0000_i1029" type="#_x0000_t75" style="width:438.75pt;height:120.75pt" o:ole="">
             <v:imagedata r:id="rId23" o:title=""/>
           </v:shape>
-          <o:OLEObject Type="Embed" ProgID="Word.OpenDocumentText.12" ShapeID="_x0000_i1029" DrawAspect="Content" ObjectID="_1669054979" r:id="rId24"/>
+          <o:OLEObject Type="Embed" ProgID="Word.OpenDocumentText.12" ShapeID="_x0000_i1029" DrawAspect="Content" ObjectID="_1669055052" r:id="rId24"/>
         </w:object>
       </w:r>
     </w:p>
@@ -13167,6 +13167,20 @@
           <w:i/>
         </w:rPr>
         <w:t>doanh</w:t>
+      </w:r>
+      <w:proofErr w:type="spellEnd"/>
+      <w:r>
+        <w:rPr>
+          <w:i/>
+        </w:rPr>
+        <w:t xml:space="preserve">: 250 </w:t>
+      </w:r>
+      <w:proofErr w:type="spellStart"/>
+      <w:r>
+        <w:rPr>
+          <w:i/>
+        </w:rPr>
+        <w:t>triệu</w:t>
       </w:r>
       <w:proofErr w:type="spellEnd"/>
       <w:r>

</xml_diff>

<commit_message>
chi phi qua tang
</commit_message>
<xml_diff>
--- a/docs/Báo cáo QTDA.docx
+++ b/docs/Báo cáo QTDA.docx
@@ -8180,7 +8180,7 @@
             <w10:borderbottom type="single" width="4"/>
             <w10:borderright type="single" width="4"/>
           </v:shape>
-          <o:OLEObject Type="Embed" ProgID="Word.OpenDocumentText.12" ShapeID="_x0000_i1025" DrawAspect="Content" ObjectID="_1669055111" r:id="rId16"/>
+          <o:OLEObject Type="Embed" ProgID="Word.OpenDocumentText.12" ShapeID="_x0000_i1025" DrawAspect="Content" ObjectID="_1669055158" r:id="rId16"/>
         </w:object>
       </w:r>
     </w:p>
@@ -8324,7 +8324,7 @@
           <v:shape id="_x0000_i1026" type="#_x0000_t75" style="width:451.5pt;height:141pt" o:ole="">
             <v:imagedata r:id="rId17" o:title=""/>
           </v:shape>
-          <o:OLEObject Type="Embed" ProgID="Word.OpenDocumentText.12" ShapeID="_x0000_i1026" DrawAspect="Content" ObjectID="_1669055112" r:id="rId18"/>
+          <o:OLEObject Type="Embed" ProgID="Word.OpenDocumentText.12" ShapeID="_x0000_i1026" DrawAspect="Content" ObjectID="_1669055159" r:id="rId18"/>
         </w:object>
       </w:r>
     </w:p>
@@ -8346,7 +8346,7 @@
           <v:shape id="_x0000_i1027" type="#_x0000_t75" style="width:451.5pt;height:123.75pt" o:ole="">
             <v:imagedata r:id="rId19" o:title=""/>
           </v:shape>
-          <o:OLEObject Type="Embed" ProgID="Word.OpenDocumentText.12" ShapeID="_x0000_i1027" DrawAspect="Content" ObjectID="_1669055113" r:id="rId20"/>
+          <o:OLEObject Type="Embed" ProgID="Word.OpenDocumentText.12" ShapeID="_x0000_i1027" DrawAspect="Content" ObjectID="_1669055160" r:id="rId20"/>
         </w:object>
       </w:r>
     </w:p>
@@ -8368,7 +8368,7 @@
           <v:shape id="_x0000_i1028" type="#_x0000_t75" style="width:438.75pt;height:120.75pt" o:ole="">
             <v:imagedata r:id="rId21" o:title=""/>
           </v:shape>
-          <o:OLEObject Type="Embed" ProgID="Word.OpenDocumentText.12" ShapeID="_x0000_i1028" DrawAspect="Content" ObjectID="_1669055114" r:id="rId22"/>
+          <o:OLEObject Type="Embed" ProgID="Word.OpenDocumentText.12" ShapeID="_x0000_i1028" DrawAspect="Content" ObjectID="_1669055161" r:id="rId22"/>
         </w:object>
       </w:r>
     </w:p>
@@ -8390,7 +8390,7 @@
           <v:shape id="_x0000_i1029" type="#_x0000_t75" style="width:438.75pt;height:120.75pt" o:ole="">
             <v:imagedata r:id="rId23" o:title=""/>
           </v:shape>
-          <o:OLEObject Type="Embed" ProgID="Word.OpenDocumentText.12" ShapeID="_x0000_i1029" DrawAspect="Content" ObjectID="_1669055115" r:id="rId24"/>
+          <o:OLEObject Type="Embed" ProgID="Word.OpenDocumentText.12" ShapeID="_x0000_i1029" DrawAspect="Content" ObjectID="_1669055162" r:id="rId24"/>
         </w:object>
       </w:r>
     </w:p>
@@ -13324,6 +13324,77 @@
     </w:p>
     <w:p>
       <w:pPr>
+        <w:rPr>
+          <w:i/>
+        </w:rPr>
+      </w:pPr>
+      <w:r>
+        <w:rPr>
+          <w:i/>
+        </w:rPr>
+        <w:t xml:space="preserve">Chi </w:t>
+      </w:r>
+      <w:proofErr w:type="spellStart"/>
+      <w:r>
+        <w:rPr>
+          <w:i/>
+        </w:rPr>
+        <w:t>phí</w:t>
+      </w:r>
+      <w:proofErr w:type="spellEnd"/>
+      <w:r>
+        <w:rPr>
+          <w:i/>
+        </w:rPr>
+        <w:t xml:space="preserve"> </w:t>
+      </w:r>
+      <w:proofErr w:type="spellStart"/>
+      <w:r>
+        <w:rPr>
+          <w:i/>
+        </w:rPr>
+        <w:t>quà</w:t>
+      </w:r>
+      <w:proofErr w:type="spellEnd"/>
+      <w:r>
+        <w:rPr>
+          <w:i/>
+        </w:rPr>
+        <w:t xml:space="preserve"> </w:t>
+      </w:r>
+      <w:proofErr w:type="spellStart"/>
+      <w:proofErr w:type="gramStart"/>
+      <w:r>
+        <w:rPr>
+          <w:i/>
+        </w:rPr>
+        <w:t>tặng</w:t>
+      </w:r>
+      <w:proofErr w:type="spellEnd"/>
+      <w:r>
+        <w:rPr>
+          <w:i/>
+        </w:rPr>
+        <w:t xml:space="preserve"> :</w:t>
+      </w:r>
+      <w:proofErr w:type="gramEnd"/>
+      <w:r>
+        <w:rPr>
+          <w:i/>
+        </w:rPr>
+        <w:t xml:space="preserve"> 200 </w:t>
+      </w:r>
+      <w:proofErr w:type="spellStart"/>
+      <w:r>
+        <w:rPr>
+          <w:i/>
+        </w:rPr>
+        <w:t>triệu</w:t>
+      </w:r>
+      <w:proofErr w:type="spellEnd"/>
+    </w:p>
+    <w:p>
+      <w:pPr>
         <w:pStyle w:val="u1"/>
       </w:pPr>
       <w:bookmarkStart w:id="22" w:name="_Toc57272155"/>
@@ -14507,6 +14578,7 @@
         <w:rPr>
           <w:lang w:eastAsia="en-US" w:bidi="ar-SA"/>
         </w:rPr>
+        <w:lastRenderedPageBreak/>
         <w:t>Danh</w:t>
       </w:r>
       <w:proofErr w:type="spellEnd"/>

</xml_diff>

<commit_message>
link to ms planner
</commit_message>
<xml_diff>
--- a/docs/Báo cáo QTDA.docx
+++ b/docs/Báo cáo QTDA.docx
@@ -6839,6 +6839,11 @@
       <w:proofErr w:type="spellEnd"/>
     </w:p>
     <w:p>
+      <w:pPr>
+        <w:rPr>
+          <w:color w:val="FF0000"/>
+        </w:rPr>
+      </w:pPr>
       <w:r>
         <w:rPr>
           <w:b/>
@@ -6977,22 +6982,29 @@
         <w:rPr>
           <w:color w:val="FF0000"/>
         </w:rPr>
-        <w:t xml:space="preserve">): </w:t>
-      </w:r>
-      <w:r>
-        <w:t>…</w:t>
-      </w:r>
-      <w:r>
-        <w:t>……………………………………</w:t>
-      </w:r>
-      <w:proofErr w:type="gramStart"/>
-      <w:r>
-        <w:t>…..</w:t>
-      </w:r>
-      <w:proofErr w:type="gramEnd"/>
-      <w:r>
-        <w:t>…..</w:t>
-      </w:r>
+        <w:t>):</w:t>
+      </w:r>
+      <w:r>
+        <w:rPr>
+          <w:color w:val="FF0000"/>
+        </w:rPr>
+        <w:t xml:space="preserve"> </w:t>
+      </w:r>
+      <w:hyperlink r:id="rId14" w:history="1">
+        <w:r>
+          <w:rPr>
+            <w:rStyle w:val="Hyperlink"/>
+          </w:rPr>
+          <w:t>https://tasks.office.com/husteduvn.onmicrosoft.com/Home/PlanViews/3TKDWbUnHkm6gIHKjLlakMkAGlFR?Type=PlanLink&amp;Channel=Link&amp;CreatedTime=637431231784430000</w:t>
+        </w:r>
+      </w:hyperlink>
+    </w:p>
+    <w:p>
+      <w:pPr>
+        <w:rPr>
+          <w:color w:val="FF0000"/>
+        </w:rPr>
+      </w:pPr>
     </w:p>
     <w:p>
       <w:r>
@@ -8107,13 +8119,13 @@
             <o:lock v:ext="edit" aspectratio="t"/>
           </v:shapetype>
           <v:shape id="_x0000_i1025" type="#_x0000_t75" style="width:451.5pt;height:384.75pt" o:ole="" o:bordertopcolor="this" o:borderleftcolor="this" o:borderbottomcolor="this" o:borderrightcolor="this">
-            <v:imagedata r:id="rId14" o:title=""/>
+            <v:imagedata r:id="rId15" o:title=""/>
             <w10:bordertop type="single" width="4"/>
             <w10:borderleft type="single" width="4"/>
             <w10:borderbottom type="single" width="4"/>
             <w10:borderright type="single" width="4"/>
           </v:shape>
-          <o:OLEObject Type="Embed" ProgID="Word.OpenDocumentText.12" ShapeID="_x0000_i1025" DrawAspect="Content" ObjectID="_1669056647" r:id="rId15"/>
+          <o:OLEObject Type="Embed" ProgID="Word.OpenDocumentText.12" ShapeID="_x0000_i1025" DrawAspect="Content" ObjectID="_1669056787" r:id="rId16"/>
         </w:object>
       </w:r>
     </w:p>
@@ -8255,9 +8267,9 @@
         </w:rPr>
         <w:object w:dxaOrig="9026" w:dyaOrig="2820" w14:anchorId="0D63D583">
           <v:shape id="_x0000_i1026" type="#_x0000_t75" style="width:451.5pt;height:141pt" o:ole="">
-            <v:imagedata r:id="rId16" o:title=""/>
+            <v:imagedata r:id="rId17" o:title=""/>
           </v:shape>
-          <o:OLEObject Type="Embed" ProgID="Word.OpenDocumentText.12" ShapeID="_x0000_i1026" DrawAspect="Content" ObjectID="_1669056648" r:id="rId17"/>
+          <o:OLEObject Type="Embed" ProgID="Word.OpenDocumentText.12" ShapeID="_x0000_i1026" DrawAspect="Content" ObjectID="_1669056788" r:id="rId18"/>
         </w:object>
       </w:r>
     </w:p>
@@ -8277,9 +8289,9 @@
         </w:rPr>
         <w:object w:dxaOrig="9026" w:dyaOrig="2477" w14:anchorId="4C10699B">
           <v:shape id="_x0000_i1027" type="#_x0000_t75" style="width:451.5pt;height:123.75pt" o:ole="">
-            <v:imagedata r:id="rId18" o:title=""/>
+            <v:imagedata r:id="rId19" o:title=""/>
           </v:shape>
-          <o:OLEObject Type="Embed" ProgID="Word.OpenDocumentText.12" ShapeID="_x0000_i1027" DrawAspect="Content" ObjectID="_1669056649" r:id="rId19"/>
+          <o:OLEObject Type="Embed" ProgID="Word.OpenDocumentText.12" ShapeID="_x0000_i1027" DrawAspect="Content" ObjectID="_1669056789" r:id="rId20"/>
         </w:object>
       </w:r>
     </w:p>
@@ -8299,9 +8311,9 @@
         </w:rPr>
         <w:object w:dxaOrig="9026" w:dyaOrig="2477" w14:anchorId="68A40E2B">
           <v:shape id="_x0000_i1028" type="#_x0000_t75" style="width:438.75pt;height:120.75pt" o:ole="">
-            <v:imagedata r:id="rId20" o:title=""/>
+            <v:imagedata r:id="rId21" o:title=""/>
           </v:shape>
-          <o:OLEObject Type="Embed" ProgID="Word.OpenDocumentText.12" ShapeID="_x0000_i1028" DrawAspect="Content" ObjectID="_1669056650" r:id="rId21"/>
+          <o:OLEObject Type="Embed" ProgID="Word.OpenDocumentText.12" ShapeID="_x0000_i1028" DrawAspect="Content" ObjectID="_1669056790" r:id="rId22"/>
         </w:object>
       </w:r>
     </w:p>
@@ -8321,9 +8333,9 @@
         </w:rPr>
         <w:object w:dxaOrig="9026" w:dyaOrig="2477" w14:anchorId="4174E6AA">
           <v:shape id="_x0000_i1029" type="#_x0000_t75" style="width:438.75pt;height:120.75pt" o:ole="">
-            <v:imagedata r:id="rId22" o:title=""/>
+            <v:imagedata r:id="rId23" o:title=""/>
           </v:shape>
-          <o:OLEObject Type="Embed" ProgID="Word.OpenDocumentText.12" ShapeID="_x0000_i1029" DrawAspect="Content" ObjectID="_1669056651" r:id="rId23"/>
+          <o:OLEObject Type="Embed" ProgID="Word.OpenDocumentText.12" ShapeID="_x0000_i1029" DrawAspect="Content" ObjectID="_1669056791" r:id="rId24"/>
         </w:object>
       </w:r>
     </w:p>
@@ -8382,7 +8394,7 @@
                     <pic:cNvPicPr/>
                   </pic:nvPicPr>
                   <pic:blipFill>
-                    <a:blip r:embed="rId24">
+                    <a:blip r:embed="rId25">
                       <a:extLst>
                         <a:ext uri="{28A0092B-C50C-407E-A947-70E740481C1C}">
                           <a14:useLocalDpi xmlns:a14="http://schemas.microsoft.com/office/drawing/2010/main" val="0"/>
@@ -13337,12 +13349,12 @@
     </w:p>
     <w:p/>
     <w:sectPr>
-      <w:headerReference w:type="even" r:id="rId25"/>
-      <w:headerReference w:type="default" r:id="rId26"/>
-      <w:footerReference w:type="even" r:id="rId27"/>
-      <w:footerReference w:type="default" r:id="rId28"/>
-      <w:headerReference w:type="first" r:id="rId29"/>
-      <w:footerReference w:type="first" r:id="rId30"/>
+      <w:headerReference w:type="even" r:id="rId26"/>
+      <w:headerReference w:type="default" r:id="rId27"/>
+      <w:footerReference w:type="even" r:id="rId28"/>
+      <w:footerReference w:type="default" r:id="rId29"/>
+      <w:headerReference w:type="first" r:id="rId30"/>
+      <w:footerReference w:type="first" r:id="rId31"/>
       <w:footnotePr>
         <w:pos w:val="beneathText"/>
       </w:footnotePr>
@@ -19237,6 +19249,18 @@
       <w:lang w:eastAsia="hi-IN" w:bidi="hi-IN"/>
     </w:rPr>
   </w:style>
+  <w:style w:type="character" w:styleId="UnresolvedMention">
+    <w:name w:val="Unresolved Mention"/>
+    <w:basedOn w:val="DefaultParagraphFont"/>
+    <w:uiPriority w:val="99"/>
+    <w:semiHidden/>
+    <w:unhideWhenUsed/>
+    <w:rsid w:val="005B5439"/>
+    <w:rPr>
+      <w:color w:val="605E5C"/>
+      <w:shd w:val="clear" w:color="auto" w:fill="E1DFDD"/>
+    </w:rPr>
+  </w:style>
 </w:styles>
 </file>
 

</xml_diff>

<commit_message>
link to git hub
</commit_message>
<xml_diff>
--- a/docs/Báo cáo QTDA.docx
+++ b/docs/Báo cáo QTDA.docx
@@ -6982,13 +6982,7 @@
         <w:rPr>
           <w:color w:val="FF0000"/>
         </w:rPr>
-        <w:t>):</w:t>
-      </w:r>
-      <w:r>
-        <w:rPr>
-          <w:color w:val="FF0000"/>
-        </w:rPr>
-        <w:t xml:space="preserve"> </w:t>
+        <w:t xml:space="preserve">): </w:t>
       </w:r>
       <w:hyperlink r:id="rId14" w:history="1">
         <w:r>
@@ -6999,13 +6993,7 @@
         </w:r>
       </w:hyperlink>
     </w:p>
-    <w:p>
-      <w:pPr>
-        <w:rPr>
-          <w:color w:val="FF0000"/>
-        </w:rPr>
-      </w:pPr>
-    </w:p>
+    <w:p/>
     <w:p>
       <w:r>
         <w:rPr>
@@ -7139,12 +7127,14 @@
         </w:rPr>
         <w:t xml:space="preserve"> </w:t>
       </w:r>
-      <w:r>
-        <w:t>…………………………………………</w:t>
-      </w:r>
-      <w:r>
-        <w:t>…………………….</w:t>
-      </w:r>
+      <w:hyperlink r:id="rId15" w:history="1">
+        <w:r>
+          <w:rPr>
+            <w:rStyle w:val="Hyperlink"/>
+          </w:rPr>
+          <w:t>https://github.com/minhpham1908/RoundedImageView</w:t>
+        </w:r>
+      </w:hyperlink>
     </w:p>
     <w:p/>
     <w:p>
@@ -8119,13 +8109,13 @@
             <o:lock v:ext="edit" aspectratio="t"/>
           </v:shapetype>
           <v:shape id="_x0000_i1025" type="#_x0000_t75" style="width:451.5pt;height:384.75pt" o:ole="" o:bordertopcolor="this" o:borderleftcolor="this" o:borderbottomcolor="this" o:borderrightcolor="this">
-            <v:imagedata r:id="rId15" o:title=""/>
+            <v:imagedata r:id="rId16" o:title=""/>
             <w10:bordertop type="single" width="4"/>
             <w10:borderleft type="single" width="4"/>
             <w10:borderbottom type="single" width="4"/>
             <w10:borderright type="single" width="4"/>
           </v:shape>
-          <o:OLEObject Type="Embed" ProgID="Word.OpenDocumentText.12" ShapeID="_x0000_i1025" DrawAspect="Content" ObjectID="_1669056787" r:id="rId16"/>
+          <o:OLEObject Type="Embed" ProgID="Word.OpenDocumentText.12" ShapeID="_x0000_i1025" DrawAspect="Content" ObjectID="_1669057012" r:id="rId17"/>
         </w:object>
       </w:r>
     </w:p>
@@ -8267,9 +8257,9 @@
         </w:rPr>
         <w:object w:dxaOrig="9026" w:dyaOrig="2820" w14:anchorId="0D63D583">
           <v:shape id="_x0000_i1026" type="#_x0000_t75" style="width:451.5pt;height:141pt" o:ole="">
-            <v:imagedata r:id="rId17" o:title=""/>
+            <v:imagedata r:id="rId18" o:title=""/>
           </v:shape>
-          <o:OLEObject Type="Embed" ProgID="Word.OpenDocumentText.12" ShapeID="_x0000_i1026" DrawAspect="Content" ObjectID="_1669056788" r:id="rId18"/>
+          <o:OLEObject Type="Embed" ProgID="Word.OpenDocumentText.12" ShapeID="_x0000_i1026" DrawAspect="Content" ObjectID="_1669057013" r:id="rId19"/>
         </w:object>
       </w:r>
     </w:p>
@@ -8289,9 +8279,9 @@
         </w:rPr>
         <w:object w:dxaOrig="9026" w:dyaOrig="2477" w14:anchorId="4C10699B">
           <v:shape id="_x0000_i1027" type="#_x0000_t75" style="width:451.5pt;height:123.75pt" o:ole="">
-            <v:imagedata r:id="rId19" o:title=""/>
+            <v:imagedata r:id="rId20" o:title=""/>
           </v:shape>
-          <o:OLEObject Type="Embed" ProgID="Word.OpenDocumentText.12" ShapeID="_x0000_i1027" DrawAspect="Content" ObjectID="_1669056789" r:id="rId20"/>
+          <o:OLEObject Type="Embed" ProgID="Word.OpenDocumentText.12" ShapeID="_x0000_i1027" DrawAspect="Content" ObjectID="_1669057014" r:id="rId21"/>
         </w:object>
       </w:r>
     </w:p>
@@ -8311,9 +8301,9 @@
         </w:rPr>
         <w:object w:dxaOrig="9026" w:dyaOrig="2477" w14:anchorId="68A40E2B">
           <v:shape id="_x0000_i1028" type="#_x0000_t75" style="width:438.75pt;height:120.75pt" o:ole="">
-            <v:imagedata r:id="rId21" o:title=""/>
+            <v:imagedata r:id="rId22" o:title=""/>
           </v:shape>
-          <o:OLEObject Type="Embed" ProgID="Word.OpenDocumentText.12" ShapeID="_x0000_i1028" DrawAspect="Content" ObjectID="_1669056790" r:id="rId22"/>
+          <o:OLEObject Type="Embed" ProgID="Word.OpenDocumentText.12" ShapeID="_x0000_i1028" DrawAspect="Content" ObjectID="_1669057015" r:id="rId23"/>
         </w:object>
       </w:r>
     </w:p>
@@ -8333,9 +8323,9 @@
         </w:rPr>
         <w:object w:dxaOrig="9026" w:dyaOrig="2477" w14:anchorId="4174E6AA">
           <v:shape id="_x0000_i1029" type="#_x0000_t75" style="width:438.75pt;height:120.75pt" o:ole="">
-            <v:imagedata r:id="rId23" o:title=""/>
+            <v:imagedata r:id="rId24" o:title=""/>
           </v:shape>
-          <o:OLEObject Type="Embed" ProgID="Word.OpenDocumentText.12" ShapeID="_x0000_i1029" DrawAspect="Content" ObjectID="_1669056791" r:id="rId24"/>
+          <o:OLEObject Type="Embed" ProgID="Word.OpenDocumentText.12" ShapeID="_x0000_i1029" DrawAspect="Content" ObjectID="_1669057016" r:id="rId25"/>
         </w:object>
       </w:r>
     </w:p>
@@ -8394,7 +8384,7 @@
                     <pic:cNvPicPr/>
                   </pic:nvPicPr>
                   <pic:blipFill>
-                    <a:blip r:embed="rId25">
+                    <a:blip r:embed="rId26">
                       <a:extLst>
                         <a:ext uri="{28A0092B-C50C-407E-A947-70E740481C1C}">
                           <a14:useLocalDpi xmlns:a14="http://schemas.microsoft.com/office/drawing/2010/main" val="0"/>
@@ -13349,12 +13339,12 @@
     </w:p>
     <w:p/>
     <w:sectPr>
-      <w:headerReference w:type="even" r:id="rId26"/>
-      <w:headerReference w:type="default" r:id="rId27"/>
-      <w:footerReference w:type="even" r:id="rId28"/>
-      <w:footerReference w:type="default" r:id="rId29"/>
-      <w:headerReference w:type="first" r:id="rId30"/>
-      <w:footerReference w:type="first" r:id="rId31"/>
+      <w:headerReference w:type="even" r:id="rId27"/>
+      <w:headerReference w:type="default" r:id="rId28"/>
+      <w:footerReference w:type="even" r:id="rId29"/>
+      <w:footerReference w:type="default" r:id="rId30"/>
+      <w:headerReference w:type="first" r:id="rId31"/>
+      <w:footerReference w:type="first" r:id="rId32"/>
       <w:footnotePr>
         <w:pos w:val="beneathText"/>
       </w:footnotePr>

</xml_diff>

<commit_message>
add client info Ta Hai Tung
</commit_message>
<xml_diff>
--- a/docs/Báo cáo QTDA.docx
+++ b/docs/Báo cáo QTDA.docx
@@ -7263,35 +7263,229 @@
         </w:rPr>
         <w:t xml:space="preserve">Anh </w:t>
       </w:r>
-      <w:r>
-        <w:rPr>
-          <w:i/>
-          <w:iCs/>
-        </w:rPr>
-        <w:t xml:space="preserve">Lê </w:t>
-      </w:r>
-      <w:proofErr w:type="spellStart"/>
-      <w:r>
-        <w:rPr>
-          <w:i/>
-          <w:iCs/>
-        </w:rPr>
-        <w:t>Văn</w:t>
-      </w:r>
-      <w:proofErr w:type="spellEnd"/>
-      <w:r>
-        <w:rPr>
-          <w:i/>
-          <w:iCs/>
-        </w:rPr>
-        <w:t xml:space="preserve"> Long</w:t>
-      </w:r>
-      <w:r>
-        <w:rPr>
-          <w:i/>
-          <w:iCs/>
-        </w:rPr>
-        <w:t xml:space="preserve">: </w:t>
+      <w:proofErr w:type="spellStart"/>
+      <w:r>
+        <w:rPr>
+          <w:i/>
+          <w:iCs/>
+        </w:rPr>
+        <w:t>Tại</w:t>
+      </w:r>
+      <w:proofErr w:type="spellEnd"/>
+      <w:r>
+        <w:rPr>
+          <w:i/>
+          <w:iCs/>
+        </w:rPr>
+        <w:t xml:space="preserve"> </w:t>
+      </w:r>
+      <w:proofErr w:type="spellStart"/>
+      <w:r>
+        <w:rPr>
+          <w:i/>
+          <w:iCs/>
+        </w:rPr>
+        <w:t>Hải</w:t>
+      </w:r>
+      <w:proofErr w:type="spellEnd"/>
+      <w:r>
+        <w:rPr>
+          <w:i/>
+          <w:iCs/>
+        </w:rPr>
+        <w:t xml:space="preserve"> </w:t>
+      </w:r>
+      <w:proofErr w:type="spellStart"/>
+      <w:proofErr w:type="gramStart"/>
+      <w:r>
+        <w:rPr>
+          <w:i/>
+          <w:iCs/>
+        </w:rPr>
+        <w:t>Tùng</w:t>
+      </w:r>
+      <w:proofErr w:type="spellEnd"/>
+      <w:r>
+        <w:rPr>
+          <w:i/>
+          <w:iCs/>
+        </w:rPr>
+        <w:t xml:space="preserve"> </w:t>
+      </w:r>
+      <w:r>
+        <w:rPr>
+          <w:i/>
+          <w:iCs/>
+        </w:rPr>
+        <w:t>,</w:t>
+      </w:r>
+      <w:proofErr w:type="gramEnd"/>
+      <w:r>
+        <w:rPr>
+          <w:i/>
+          <w:iCs/>
+        </w:rPr>
+        <w:t xml:space="preserve"> </w:t>
+      </w:r>
+      <w:proofErr w:type="spellStart"/>
+      <w:r>
+        <w:rPr>
+          <w:i/>
+          <w:iCs/>
+        </w:rPr>
+        <w:t>một</w:t>
+      </w:r>
+      <w:proofErr w:type="spellEnd"/>
+      <w:r>
+        <w:rPr>
+          <w:i/>
+          <w:iCs/>
+        </w:rPr>
+        <w:t xml:space="preserve"> </w:t>
+      </w:r>
+      <w:proofErr w:type="spellStart"/>
+      <w:r>
+        <w:rPr>
+          <w:i/>
+          <w:iCs/>
+        </w:rPr>
+        <w:t>khách</w:t>
+      </w:r>
+      <w:proofErr w:type="spellEnd"/>
+      <w:r>
+        <w:rPr>
+          <w:i/>
+          <w:iCs/>
+        </w:rPr>
+        <w:t xml:space="preserve"> hang </w:t>
+      </w:r>
+      <w:proofErr w:type="spellStart"/>
+      <w:r>
+        <w:rPr>
+          <w:i/>
+          <w:iCs/>
+        </w:rPr>
+        <w:t>nhiều</w:t>
+      </w:r>
+      <w:proofErr w:type="spellEnd"/>
+      <w:r>
+        <w:rPr>
+          <w:i/>
+          <w:iCs/>
+        </w:rPr>
+        <w:t xml:space="preserve"> </w:t>
+      </w:r>
+      <w:proofErr w:type="spellStart"/>
+      <w:r>
+        <w:rPr>
+          <w:i/>
+          <w:iCs/>
+        </w:rPr>
+        <w:t>tiền</w:t>
+      </w:r>
+      <w:proofErr w:type="spellEnd"/>
+      <w:r>
+        <w:rPr>
+          <w:i/>
+          <w:iCs/>
+        </w:rPr>
+        <w:t xml:space="preserve"> </w:t>
+      </w:r>
+      <w:proofErr w:type="spellStart"/>
+      <w:r>
+        <w:rPr>
+          <w:i/>
+          <w:iCs/>
+        </w:rPr>
+        <w:t>cần</w:t>
+      </w:r>
+      <w:proofErr w:type="spellEnd"/>
+      <w:r>
+        <w:rPr>
+          <w:i/>
+          <w:iCs/>
+        </w:rPr>
+        <w:t xml:space="preserve"> </w:t>
+      </w:r>
+      <w:proofErr w:type="spellStart"/>
+      <w:r>
+        <w:rPr>
+          <w:i/>
+          <w:iCs/>
+        </w:rPr>
+        <w:t>phải</w:t>
+      </w:r>
+      <w:proofErr w:type="spellEnd"/>
+      <w:r>
+        <w:rPr>
+          <w:i/>
+          <w:iCs/>
+        </w:rPr>
+        <w:t xml:space="preserve"> </w:t>
+      </w:r>
+      <w:proofErr w:type="spellStart"/>
+      <w:r>
+        <w:rPr>
+          <w:i/>
+          <w:iCs/>
+        </w:rPr>
+        <w:t>khai</w:t>
+      </w:r>
+      <w:proofErr w:type="spellEnd"/>
+      <w:r>
+        <w:rPr>
+          <w:i/>
+          <w:iCs/>
+        </w:rPr>
+        <w:t xml:space="preserve"> </w:t>
+      </w:r>
+      <w:proofErr w:type="spellStart"/>
+      <w:r>
+        <w:rPr>
+          <w:i/>
+          <w:iCs/>
+        </w:rPr>
+        <w:t>thác</w:t>
+      </w:r>
+      <w:proofErr w:type="spellEnd"/>
+      <w:r>
+        <w:rPr>
+          <w:i/>
+          <w:iCs/>
+        </w:rPr>
+        <w:t xml:space="preserve"> </w:t>
+      </w:r>
+      <w:proofErr w:type="spellStart"/>
+      <w:r>
+        <w:rPr>
+          <w:i/>
+          <w:iCs/>
+        </w:rPr>
+        <w:t>triệt</w:t>
+      </w:r>
+      <w:proofErr w:type="spellEnd"/>
+      <w:r>
+        <w:rPr>
+          <w:i/>
+          <w:iCs/>
+        </w:rPr>
+        <w:t xml:space="preserve"> </w:t>
+      </w:r>
+      <w:proofErr w:type="spellStart"/>
+      <w:r>
+        <w:rPr>
+          <w:i/>
+          <w:iCs/>
+        </w:rPr>
+        <w:t>để</w:t>
+      </w:r>
+      <w:proofErr w:type="spellEnd"/>
+      <w:r>
+        <w:rPr>
+          <w:i/>
+          <w:iCs/>
+        </w:rPr>
+        <w:t xml:space="preserve"> </w:t>
       </w:r>
     </w:p>
     <w:p>
@@ -7383,8 +7577,17 @@
           <w:i/>
           <w:iCs/>
         </w:rPr>
-        <w:t>:  Pham Lan</w:t>
-      </w:r>
+        <w:t xml:space="preserve">:  </w:t>
+      </w:r>
+      <w:proofErr w:type="spellStart"/>
+      <w:r>
+        <w:rPr>
+          <w:i/>
+          <w:iCs/>
+        </w:rPr>
+        <w:t>Ngạn</w:t>
+      </w:r>
+      <w:proofErr w:type="spellEnd"/>
     </w:p>
     <w:p>
       <w:pPr>
@@ -7431,15 +7634,31 @@
           <w:i/>
           <w:iCs/>
         </w:rPr>
-        <w:t>Ngọc</w:t>
-      </w:r>
-      <w:proofErr w:type="spellEnd"/>
-      <w:r>
-        <w:rPr>
-          <w:i/>
-          <w:iCs/>
-        </w:rPr>
-        <w:t xml:space="preserve">, </w:t>
+        <w:t>Người</w:t>
+      </w:r>
+      <w:proofErr w:type="spellEnd"/>
+      <w:r>
+        <w:rPr>
+          <w:i/>
+          <w:iCs/>
+        </w:rPr>
+        <w:t xml:space="preserve"> </w:t>
+      </w:r>
+      <w:proofErr w:type="spellStart"/>
+      <w:r>
+        <w:rPr>
+          <w:i/>
+          <w:iCs/>
+        </w:rPr>
+        <w:t>nhật</w:t>
+      </w:r>
+      <w:proofErr w:type="spellEnd"/>
+      <w:r>
+        <w:rPr>
+          <w:i/>
+          <w:iCs/>
+        </w:rPr>
+        <w:t xml:space="preserve"> </w:t>
       </w:r>
     </w:p>
     <w:p>
@@ -8115,7 +8334,7 @@
             <w10:borderbottom type="single" width="4"/>
             <w10:borderright type="single" width="4"/>
           </v:shape>
-          <o:OLEObject Type="Embed" ProgID="Word.OpenDocumentText.12" ShapeID="_x0000_i1025" DrawAspect="Content" ObjectID="_1669057012" r:id="rId17"/>
+          <o:OLEObject Type="Embed" ProgID="Word.OpenDocumentText.12" ShapeID="_x0000_i1025" DrawAspect="Content" ObjectID="_1669057213" r:id="rId17"/>
         </w:object>
       </w:r>
     </w:p>
@@ -8259,7 +8478,7 @@
           <v:shape id="_x0000_i1026" type="#_x0000_t75" style="width:451.5pt;height:141pt" o:ole="">
             <v:imagedata r:id="rId18" o:title=""/>
           </v:shape>
-          <o:OLEObject Type="Embed" ProgID="Word.OpenDocumentText.12" ShapeID="_x0000_i1026" DrawAspect="Content" ObjectID="_1669057013" r:id="rId19"/>
+          <o:OLEObject Type="Embed" ProgID="Word.OpenDocumentText.12" ShapeID="_x0000_i1026" DrawAspect="Content" ObjectID="_1669057214" r:id="rId19"/>
         </w:object>
       </w:r>
     </w:p>
@@ -8281,7 +8500,7 @@
           <v:shape id="_x0000_i1027" type="#_x0000_t75" style="width:451.5pt;height:123.75pt" o:ole="">
             <v:imagedata r:id="rId20" o:title=""/>
           </v:shape>
-          <o:OLEObject Type="Embed" ProgID="Word.OpenDocumentText.12" ShapeID="_x0000_i1027" DrawAspect="Content" ObjectID="_1669057014" r:id="rId21"/>
+          <o:OLEObject Type="Embed" ProgID="Word.OpenDocumentText.12" ShapeID="_x0000_i1027" DrawAspect="Content" ObjectID="_1669057215" r:id="rId21"/>
         </w:object>
       </w:r>
     </w:p>
@@ -8303,7 +8522,7 @@
           <v:shape id="_x0000_i1028" type="#_x0000_t75" style="width:438.75pt;height:120.75pt" o:ole="">
             <v:imagedata r:id="rId22" o:title=""/>
           </v:shape>
-          <o:OLEObject Type="Embed" ProgID="Word.OpenDocumentText.12" ShapeID="_x0000_i1028" DrawAspect="Content" ObjectID="_1669057015" r:id="rId23"/>
+          <o:OLEObject Type="Embed" ProgID="Word.OpenDocumentText.12" ShapeID="_x0000_i1028" DrawAspect="Content" ObjectID="_1669057216" r:id="rId23"/>
         </w:object>
       </w:r>
     </w:p>
@@ -8325,7 +8544,7 @@
           <v:shape id="_x0000_i1029" type="#_x0000_t75" style="width:438.75pt;height:120.75pt" o:ole="">
             <v:imagedata r:id="rId24" o:title=""/>
           </v:shape>
-          <o:OLEObject Type="Embed" ProgID="Word.OpenDocumentText.12" ShapeID="_x0000_i1029" DrawAspect="Content" ObjectID="_1669057016" r:id="rId25"/>
+          <o:OLEObject Type="Embed" ProgID="Word.OpenDocumentText.12" ShapeID="_x0000_i1029" DrawAspect="Content" ObjectID="_1669057217" r:id="rId25"/>
         </w:object>
       </w:r>
     </w:p>

</xml_diff>